<commit_message>
Backup folder - 2023-12-14 19:02:39
</commit_message>
<xml_diff>
--- a/АСД/Lab_6/Lab_6.docx
+++ b/АСД/Lab_6/Lab_6.docx
@@ -188,7 +188,6 @@
         <w:rPr>
           <w:b/>
           <w:sz w:val="36"/>
-          <w:lang w:val="en-US"/>
         </w:rPr>
       </w:pPr>
       <w:r>
@@ -1532,10 +1531,7 @@
         <w:t>Вербальний опис алгоритму сортування М</w:t>
       </w:r>
       <w:r>
-        <w:t xml:space="preserve"> </w:t>
-      </w:r>
-      <w:r>
-        <w:t>(Обмінне сортування зі злиттям)</w:t>
+        <w:t xml:space="preserve"> (Обмінне сортування зі злиттям)</w:t>
       </w:r>
     </w:p>
     <w:p>
@@ -1552,13 +1548,7 @@
         <w:t>1</w:t>
       </w:r>
       <w:r>
-        <w:t>,</w:t>
-      </w:r>
-      <w:r>
-        <w:t xml:space="preserve"> </w:t>
-      </w:r>
-      <w:r>
-        <w:t xml:space="preserve">... </w:t>
+        <w:t xml:space="preserve">, ... </w:t>
       </w:r>
       <w:proofErr w:type="spellStart"/>
       <w:r>
@@ -2257,7 +2247,7 @@
         <w:rPr>
           <w:i/>
           <w:iCs/>
-          <w:lang w:val="en-US"/>
+          <w:lang w:val="ru-RU"/>
         </w:rPr>
         <w:t xml:space="preserve"> </w:t>
       </w:r>
@@ -2292,13 +2282,7 @@
         <w:pStyle w:val="af7"/>
       </w:pPr>
       <w:r>
-        <w:t>О</w:t>
-      </w:r>
-      <w:r>
-        <w:t>пис алгоритму сортування М (Обмінне сортування зі злиттям)</w:t>
-      </w:r>
-      <w:r>
-        <w:t xml:space="preserve"> у вигляді блок схеми</w:t>
+        <w:t>Опис алгоритму сортування М (Обмінне сортування зі злиттям) у вигляді блок схеми</w:t>
       </w:r>
     </w:p>
     <w:p>
@@ -2468,13 +2452,7 @@
         <w:ind w:left="0" w:firstLine="567"/>
       </w:pPr>
       <w:r>
-        <w:t>Початкове встановлення</w:t>
-      </w:r>
-      <w:r>
-        <w:t xml:space="preserve"> </w:t>
-      </w:r>
-      <w:r>
-        <w:t>q, r, d:</w:t>
+        <w:t>Початкове встановлення q, r, d:</w:t>
       </w:r>
     </w:p>
     <w:p>
@@ -2868,13 +2846,7 @@
         <w:t>Після виконання всіх ітерацій алгоритму M масив відсортований за зростанням</w:t>
       </w:r>
       <w:r>
-        <w:t xml:space="preserve"> </w:t>
-      </w:r>
-      <w:r>
-        <w:t>[1, 22, 333, 4444, 5555]</w:t>
-      </w:r>
-      <w:r>
-        <w:t>.</w:t>
+        <w:t xml:space="preserve"> [1, 22, 333, 4444, 5555].</w:t>
       </w:r>
     </w:p>
     <w:p>
@@ -2930,6 +2902,11 @@
       <w:pPr>
         <w:pStyle w:val="afc"/>
       </w:pPr>
+    </w:p>
+    <w:p>
+      <w:pPr>
+        <w:pStyle w:val="afc"/>
+      </w:pPr>
       <w:proofErr w:type="spellStart"/>
       <w:r>
         <w:t>Console.OutputEncoding</w:t>
@@ -2956,17 +2933,117 @@
       <w:pPr>
         <w:pStyle w:val="afc"/>
       </w:pPr>
+    </w:p>
+    <w:p>
+      <w:pPr>
+        <w:pStyle w:val="afc"/>
+      </w:pPr>
       <w:proofErr w:type="spellStart"/>
       <w:r>
         <w:t>Console.WriteLine</w:t>
       </w:r>
       <w:proofErr w:type="spellEnd"/>
       <w:r>
+        <w:t>("Для виходу введіть \"-0\"\n");</w:t>
+      </w:r>
+    </w:p>
+    <w:p>
+      <w:pPr>
+        <w:pStyle w:val="afc"/>
+      </w:pPr>
+    </w:p>
+    <w:p>
+      <w:pPr>
+        <w:pStyle w:val="afc"/>
+      </w:pPr>
+      <w:proofErr w:type="spellStart"/>
+      <w:r>
+        <w:t>while</w:t>
+      </w:r>
+      <w:proofErr w:type="spellEnd"/>
+      <w:r>
+        <w:t xml:space="preserve"> (</w:t>
+      </w:r>
+      <w:proofErr w:type="spellStart"/>
+      <w:r>
+        <w:t>true</w:t>
+      </w:r>
+      <w:proofErr w:type="spellEnd"/>
+      <w:r>
+        <w:t>)</w:t>
+      </w:r>
+    </w:p>
+    <w:p>
+      <w:pPr>
+        <w:pStyle w:val="afc"/>
+      </w:pPr>
+      <w:r>
+        <w:t>{</w:t>
+      </w:r>
+    </w:p>
+    <w:p>
+      <w:pPr>
+        <w:pStyle w:val="afc"/>
+      </w:pPr>
+      <w:r>
+        <w:t xml:space="preserve">    </w:t>
+      </w:r>
+      <w:proofErr w:type="spellStart"/>
+      <w:r>
+        <w:t>try</w:t>
+      </w:r>
+      <w:proofErr w:type="spellEnd"/>
+    </w:p>
+    <w:p>
+      <w:pPr>
+        <w:pStyle w:val="afc"/>
+      </w:pPr>
+      <w:r>
+        <w:t xml:space="preserve">    {</w:t>
+      </w:r>
+    </w:p>
+    <w:p>
+      <w:pPr>
+        <w:pStyle w:val="afc"/>
+      </w:pPr>
+      <w:r>
+        <w:t xml:space="preserve">        </w:t>
+      </w:r>
+      <w:proofErr w:type="spellStart"/>
+      <w:r>
+        <w:t>int</w:t>
+      </w:r>
+      <w:proofErr w:type="spellEnd"/>
+      <w:r>
+        <w:t xml:space="preserve"> </w:t>
+      </w:r>
+      <w:proofErr w:type="spellStart"/>
+      <w:r>
+        <w:t>length</w:t>
+      </w:r>
+      <w:proofErr w:type="spellEnd"/>
+      <w:r>
+        <w:t xml:space="preserve"> = 0;</w:t>
+      </w:r>
+    </w:p>
+    <w:p>
+      <w:pPr>
+        <w:pStyle w:val="afc"/>
+      </w:pPr>
+      <w:r>
+        <w:t xml:space="preserve">        </w:t>
+      </w:r>
+      <w:proofErr w:type="spellStart"/>
+      <w:r>
+        <w:t>Console.Write</w:t>
+      </w:r>
+      <w:proofErr w:type="spellEnd"/>
+      <w:r>
         <w:t>("</w:t>
       </w:r>
       <w:proofErr w:type="spellStart"/>
       <w:r>
-        <w:t>Для</w:t>
+        <w:t>Введіть</w:t>
       </w:r>
       <w:proofErr w:type="spellEnd"/>
       <w:r>
@@ -2974,7 +3051,7 @@
       </w:r>
       <w:proofErr w:type="spellStart"/>
       <w:r>
-        <w:t>виходу</w:t>
+        <w:t>довжину</w:t>
       </w:r>
       <w:proofErr w:type="spellEnd"/>
       <w:r>
@@ -2982,25 +3059,549 @@
       </w:r>
       <w:proofErr w:type="spellStart"/>
       <w:r>
-        <w:t>введіть</w:t>
-      </w:r>
-      <w:proofErr w:type="spellEnd"/>
-      <w:r>
-        <w:t xml:space="preserve"> \"-0\"\n");</w:t>
-      </w:r>
-    </w:p>
-    <w:p>
-      <w:pPr>
-        <w:pStyle w:val="afc"/>
-      </w:pPr>
-      <w:r>
-        <w:t>while (true</w:t>
-      </w:r>
+        <w:t>масиву</w:t>
+      </w:r>
+      <w:proofErr w:type="spellEnd"/>
+      <w:r>
+        <w:t>: ");</w:t>
+      </w:r>
+    </w:p>
+    <w:p>
+      <w:pPr>
+        <w:pStyle w:val="afc"/>
+      </w:pPr>
+      <w:r>
+        <w:t xml:space="preserve">        string input = </w:t>
+      </w:r>
+      <w:proofErr w:type="spellStart"/>
+      <w:r>
+        <w:t>Console.ReadLine</w:t>
+      </w:r>
+      <w:proofErr w:type="spellEnd"/>
+      <w:r>
+        <w:t>();</w:t>
+      </w:r>
+    </w:p>
+    <w:p>
+      <w:pPr>
+        <w:pStyle w:val="afc"/>
+      </w:pPr>
+      <w:r>
+        <w:t xml:space="preserve">        if (input == "-0") </w:t>
+      </w:r>
+      <w:proofErr w:type="spellStart"/>
+      <w:r>
+        <w:t>Environment.Exit</w:t>
+      </w:r>
+      <w:proofErr w:type="spellEnd"/>
+      <w:r>
+        <w:t>(0);</w:t>
+      </w:r>
+    </w:p>
+    <w:p>
+      <w:pPr>
+        <w:pStyle w:val="afc"/>
+      </w:pPr>
+      <w:r>
+        <w:t xml:space="preserve">        if (</w:t>
+      </w:r>
+      <w:proofErr w:type="spellStart"/>
       <w:proofErr w:type="gramStart"/>
       <w:r>
-        <w:t>){</w:t>
-      </w:r>
+        <w:t>int.TryParse</w:t>
+      </w:r>
+      <w:proofErr w:type="spellEnd"/>
       <w:proofErr w:type="gramEnd"/>
+      <w:r>
+        <w:t>(input, out int temp))</w:t>
+      </w:r>
+    </w:p>
+    <w:p>
+      <w:pPr>
+        <w:pStyle w:val="afc"/>
+      </w:pPr>
+      <w:r>
+        <w:t xml:space="preserve">            if (</w:t>
+      </w:r>
+      <w:proofErr w:type="gramStart"/>
+      <w:r>
+        <w:t>input !</w:t>
+      </w:r>
+      <w:proofErr w:type="gramEnd"/>
+      <w:r>
+        <w:t>= null &amp;&amp; temp &gt;= 2)</w:t>
+      </w:r>
+    </w:p>
+    <w:p>
+      <w:pPr>
+        <w:pStyle w:val="afc"/>
+      </w:pPr>
+      <w:r>
+        <w:t xml:space="preserve">                length = temp;</w:t>
+      </w:r>
+    </w:p>
+    <w:p>
+      <w:pPr>
+        <w:pStyle w:val="afc"/>
+      </w:pPr>
+      <w:r>
+        <w:t xml:space="preserve">            else throw new </w:t>
+      </w:r>
+      <w:proofErr w:type="gramStart"/>
+      <w:r>
+        <w:t>Exception(</w:t>
+      </w:r>
+      <w:proofErr w:type="gramEnd"/>
+      <w:r>
+        <w:t>"</w:t>
+      </w:r>
+      <w:proofErr w:type="spellStart"/>
+      <w:r>
+        <w:t>Помилка</w:t>
+      </w:r>
+      <w:proofErr w:type="spellEnd"/>
+      <w:r>
+        <w:t xml:space="preserve"> </w:t>
+      </w:r>
+      <w:proofErr w:type="spellStart"/>
+      <w:r>
+        <w:t>введення</w:t>
+      </w:r>
+      <w:proofErr w:type="spellEnd"/>
+      <w:r>
+        <w:t xml:space="preserve"> </w:t>
+      </w:r>
+      <w:proofErr w:type="spellStart"/>
+      <w:r>
+        <w:t>кількості</w:t>
+      </w:r>
+      <w:proofErr w:type="spellEnd"/>
+      <w:r>
+        <w:t xml:space="preserve"> </w:t>
+      </w:r>
+      <w:proofErr w:type="spellStart"/>
+      <w:r>
+        <w:t>елементів</w:t>
+      </w:r>
+      <w:proofErr w:type="spellEnd"/>
+      <w:r>
+        <w:t xml:space="preserve"> </w:t>
+      </w:r>
+      <w:proofErr w:type="spellStart"/>
+      <w:r>
+        <w:t>масиву</w:t>
+      </w:r>
+      <w:proofErr w:type="spellEnd"/>
+      <w:r>
+        <w:t>");</w:t>
+      </w:r>
+    </w:p>
+    <w:p>
+      <w:pPr>
+        <w:pStyle w:val="afc"/>
+      </w:pPr>
+      <w:r>
+        <w:t xml:space="preserve">        else throw new </w:t>
+      </w:r>
+      <w:proofErr w:type="gramStart"/>
+      <w:r>
+        <w:t>Exception(</w:t>
+      </w:r>
+      <w:proofErr w:type="gramEnd"/>
+      <w:r>
+        <w:t>"</w:t>
+      </w:r>
+      <w:proofErr w:type="spellStart"/>
+      <w:r>
+        <w:t>Помилка</w:t>
+      </w:r>
+      <w:proofErr w:type="spellEnd"/>
+      <w:r>
+        <w:t xml:space="preserve"> </w:t>
+      </w:r>
+      <w:proofErr w:type="spellStart"/>
+      <w:r>
+        <w:t>читання</w:t>
+      </w:r>
+      <w:proofErr w:type="spellEnd"/>
+      <w:r>
+        <w:t xml:space="preserve"> з </w:t>
+      </w:r>
+      <w:proofErr w:type="spellStart"/>
+      <w:r>
+        <w:t>рядка</w:t>
+      </w:r>
+      <w:proofErr w:type="spellEnd"/>
+      <w:r>
+        <w:t>");</w:t>
+      </w:r>
+    </w:p>
+    <w:p>
+      <w:pPr>
+        <w:pStyle w:val="afc"/>
+      </w:pPr>
+      <w:r>
+        <w:t xml:space="preserve">        </w:t>
+      </w:r>
+      <w:proofErr w:type="gramStart"/>
+      <w:r>
+        <w:t>int[</w:t>
+      </w:r>
+      <w:proofErr w:type="gramEnd"/>
+      <w:r>
+        <w:t xml:space="preserve">] array = </w:t>
+      </w:r>
+      <w:proofErr w:type="spellStart"/>
+      <w:r>
+        <w:t>GenerateRandomArray</w:t>
+      </w:r>
+      <w:proofErr w:type="spellEnd"/>
+      <w:r>
+        <w:t>(length);</w:t>
+      </w:r>
+    </w:p>
+    <w:p>
+      <w:pPr>
+        <w:pStyle w:val="afc"/>
+      </w:pPr>
+      <w:r>
+        <w:t xml:space="preserve">        // </w:t>
+      </w:r>
+      <w:proofErr w:type="spellStart"/>
+      <w:r>
+        <w:t>Виведення</w:t>
+      </w:r>
+      <w:proofErr w:type="spellEnd"/>
+      <w:r>
+        <w:t xml:space="preserve"> </w:t>
+      </w:r>
+      <w:proofErr w:type="spellStart"/>
+      <w:r>
+        <w:t>початкового</w:t>
+      </w:r>
+      <w:proofErr w:type="spellEnd"/>
+      <w:r>
+        <w:t xml:space="preserve"> </w:t>
+      </w:r>
+      <w:proofErr w:type="spellStart"/>
+      <w:r>
+        <w:t>масиву</w:t>
+      </w:r>
+      <w:proofErr w:type="spellEnd"/>
+    </w:p>
+    <w:p>
+      <w:pPr>
+        <w:pStyle w:val="afc"/>
+      </w:pPr>
+      <w:r>
+        <w:t xml:space="preserve">        </w:t>
+      </w:r>
+      <w:proofErr w:type="spellStart"/>
+      <w:proofErr w:type="gramStart"/>
+      <w:r>
+        <w:t>PrintArr</w:t>
+      </w:r>
+      <w:proofErr w:type="spellEnd"/>
+      <w:r>
+        <w:t>(</w:t>
+      </w:r>
+      <w:proofErr w:type="gramEnd"/>
+      <w:r>
+        <w:t>"</w:t>
+      </w:r>
+      <w:proofErr w:type="spellStart"/>
+      <w:r>
+        <w:t>Початковий</w:t>
+      </w:r>
+      <w:proofErr w:type="spellEnd"/>
+      <w:r>
+        <w:t xml:space="preserve"> </w:t>
+      </w:r>
+      <w:proofErr w:type="spellStart"/>
+      <w:r>
+        <w:t>масив</w:t>
+      </w:r>
+      <w:proofErr w:type="spellEnd"/>
+      <w:r>
+        <w:t>: ", array);</w:t>
+      </w:r>
+    </w:p>
+    <w:p>
+      <w:pPr>
+        <w:pStyle w:val="afc"/>
+      </w:pPr>
+      <w:r>
+        <w:t xml:space="preserve">        // </w:t>
+      </w:r>
+      <w:proofErr w:type="spellStart"/>
+      <w:r>
+        <w:t>Сортування</w:t>
+      </w:r>
+      <w:proofErr w:type="spellEnd"/>
+      <w:r>
+        <w:t xml:space="preserve"> </w:t>
+      </w:r>
+      <w:proofErr w:type="spellStart"/>
+      <w:r>
+        <w:t>масиву</w:t>
+      </w:r>
+      <w:proofErr w:type="spellEnd"/>
+    </w:p>
+    <w:p>
+      <w:pPr>
+        <w:pStyle w:val="afc"/>
+      </w:pPr>
+      <w:r>
+        <w:t xml:space="preserve">        </w:t>
+      </w:r>
+      <w:proofErr w:type="spellStart"/>
+      <w:r>
+        <w:t>MSort</w:t>
+      </w:r>
+      <w:proofErr w:type="spellEnd"/>
+      <w:r>
+        <w:t>(array);</w:t>
+      </w:r>
+    </w:p>
+    <w:p>
+      <w:pPr>
+        <w:pStyle w:val="afc"/>
+        <w:rPr>
+          <w:lang w:val="ru-RU"/>
+        </w:rPr>
+      </w:pPr>
+      <w:r>
+        <w:rPr>
+          <w:lang w:val="ru-RU"/>
+        </w:rPr>
+        <w:t xml:space="preserve">        // </w:t>
+      </w:r>
+      <w:proofErr w:type="spellStart"/>
+      <w:r>
+        <w:rPr>
+          <w:lang w:val="ru-RU"/>
+        </w:rPr>
+        <w:t>Виведення</w:t>
+      </w:r>
+      <w:proofErr w:type="spellEnd"/>
+      <w:r>
+        <w:rPr>
+          <w:lang w:val="ru-RU"/>
+        </w:rPr>
+        <w:t xml:space="preserve"> </w:t>
+      </w:r>
+      <w:proofErr w:type="spellStart"/>
+      <w:r>
+        <w:rPr>
+          <w:lang w:val="ru-RU"/>
+        </w:rPr>
+        <w:t>відсортованого</w:t>
+      </w:r>
+      <w:proofErr w:type="spellEnd"/>
+      <w:r>
+        <w:rPr>
+          <w:lang w:val="ru-RU"/>
+        </w:rPr>
+        <w:t xml:space="preserve"> </w:t>
+      </w:r>
+      <w:proofErr w:type="spellStart"/>
+      <w:r>
+        <w:rPr>
+          <w:lang w:val="ru-RU"/>
+        </w:rPr>
+        <w:t>масиву</w:t>
+      </w:r>
+      <w:proofErr w:type="spellEnd"/>
+    </w:p>
+    <w:p>
+      <w:pPr>
+        <w:pStyle w:val="afc"/>
+        <w:rPr>
+          <w:lang w:val="ru-RU"/>
+        </w:rPr>
+      </w:pPr>
+      <w:r>
+        <w:rPr>
+          <w:lang w:val="ru-RU"/>
+        </w:rPr>
+        <w:t xml:space="preserve">        </w:t>
+      </w:r>
+      <w:proofErr w:type="spellStart"/>
+      <w:proofErr w:type="gramStart"/>
+      <w:r>
+        <w:t>PrintArr</w:t>
+      </w:r>
+      <w:proofErr w:type="spellEnd"/>
+      <w:r>
+        <w:rPr>
+          <w:lang w:val="ru-RU"/>
+        </w:rPr>
+        <w:t>(</w:t>
+      </w:r>
+      <w:proofErr w:type="gramEnd"/>
+      <w:r>
+        <w:rPr>
+          <w:lang w:val="ru-RU"/>
+        </w:rPr>
+        <w:t>"</w:t>
+      </w:r>
+      <w:proofErr w:type="spellStart"/>
+      <w:r>
+        <w:rPr>
+          <w:lang w:val="ru-RU"/>
+        </w:rPr>
+        <w:t>Відсортований</w:t>
+      </w:r>
+      <w:proofErr w:type="spellEnd"/>
+      <w:r>
+        <w:rPr>
+          <w:lang w:val="ru-RU"/>
+        </w:rPr>
+        <w:t xml:space="preserve"> </w:t>
+      </w:r>
+      <w:proofErr w:type="spellStart"/>
+      <w:r>
+        <w:rPr>
+          <w:lang w:val="ru-RU"/>
+        </w:rPr>
+        <w:t>масив</w:t>
+      </w:r>
+      <w:proofErr w:type="spellEnd"/>
+      <w:r>
+        <w:rPr>
+          <w:lang w:val="ru-RU"/>
+        </w:rPr>
+        <w:t xml:space="preserve">: ", </w:t>
+      </w:r>
+      <w:r>
+        <w:t>array</w:t>
+      </w:r>
+      <w:r>
+        <w:rPr>
+          <w:lang w:val="ru-RU"/>
+        </w:rPr>
+        <w:t>);</w:t>
+      </w:r>
+    </w:p>
+    <w:p>
+      <w:pPr>
+        <w:pStyle w:val="afc"/>
+      </w:pPr>
+      <w:r>
+        <w:rPr>
+          <w:lang w:val="ru-RU"/>
+        </w:rPr>
+        <w:t xml:space="preserve">        </w:t>
+      </w:r>
+      <w:proofErr w:type="spellStart"/>
+      <w:r>
+        <w:t>Console.ReadLine</w:t>
+      </w:r>
+      <w:proofErr w:type="spellEnd"/>
+      <w:r>
+        <w:t>();</w:t>
+      </w:r>
+    </w:p>
+    <w:p>
+      <w:pPr>
+        <w:pStyle w:val="afc"/>
+      </w:pPr>
+      <w:r>
+        <w:t xml:space="preserve">    }</w:t>
+      </w:r>
+    </w:p>
+    <w:p>
+      <w:pPr>
+        <w:pStyle w:val="afc"/>
+      </w:pPr>
+      <w:r>
+        <w:t xml:space="preserve">    catch (Exception ex) </w:t>
+      </w:r>
+      <w:proofErr w:type="gramStart"/>
+      <w:r>
+        <w:t xml:space="preserve">{ </w:t>
+      </w:r>
+      <w:proofErr w:type="spellStart"/>
+      <w:r>
+        <w:t>Console.WriteLine</w:t>
+      </w:r>
+      <w:proofErr w:type="spellEnd"/>
+      <w:proofErr w:type="gramEnd"/>
+      <w:r>
+        <w:t>(</w:t>
+      </w:r>
+      <w:proofErr w:type="spellStart"/>
+      <w:r>
+        <w:t>ex.Message</w:t>
+      </w:r>
+      <w:proofErr w:type="spellEnd"/>
+      <w:r>
+        <w:t>); }</w:t>
+      </w:r>
+    </w:p>
+    <w:p>
+      <w:pPr>
+        <w:pStyle w:val="afc"/>
+      </w:pPr>
+      <w:r>
+        <w:t>}</w:t>
+      </w:r>
+    </w:p>
+    <w:p>
+      <w:pPr>
+        <w:pStyle w:val="afc"/>
+      </w:pPr>
+      <w:r>
+        <w:t xml:space="preserve">static </w:t>
+      </w:r>
+      <w:proofErr w:type="gramStart"/>
+      <w:r>
+        <w:t>int[</w:t>
+      </w:r>
+      <w:proofErr w:type="gramEnd"/>
+      <w:r>
+        <w:t xml:space="preserve">] </w:t>
+      </w:r>
+      <w:proofErr w:type="spellStart"/>
+      <w:r>
+        <w:t>GenerateRandomArray</w:t>
+      </w:r>
+      <w:proofErr w:type="spellEnd"/>
+      <w:r>
+        <w:t>(int length)</w:t>
+      </w:r>
+    </w:p>
+    <w:p>
+      <w:pPr>
+        <w:pStyle w:val="afc"/>
+      </w:pPr>
+      <w:r>
+        <w:t>{</w:t>
+      </w:r>
+    </w:p>
+    <w:p>
+      <w:pPr>
+        <w:pStyle w:val="afc"/>
+      </w:pPr>
+      <w:r>
+        <w:t xml:space="preserve">    Random </w:t>
+      </w:r>
+      <w:proofErr w:type="spellStart"/>
+      <w:r>
+        <w:t>random</w:t>
+      </w:r>
+      <w:proofErr w:type="spellEnd"/>
+      <w:r>
+        <w:t xml:space="preserve"> = new </w:t>
+      </w:r>
+      <w:proofErr w:type="gramStart"/>
+      <w:r>
+        <w:t>Random(</w:t>
+      </w:r>
+      <w:proofErr w:type="gramEnd"/>
+      <w:r>
+        <w:t>);</w:t>
+      </w:r>
     </w:p>
     <w:p>
       <w:pPr>
@@ -3009,11 +3610,497 @@
       <w:r>
         <w:t xml:space="preserve">    </w:t>
       </w:r>
-      <w:proofErr w:type="spellStart"/>
-      <w:r>
-        <w:t>try</w:t>
-      </w:r>
-      <w:proofErr w:type="spellEnd"/>
+      <w:proofErr w:type="gramStart"/>
+      <w:r>
+        <w:t>int[</w:t>
+      </w:r>
+      <w:proofErr w:type="gramEnd"/>
+      <w:r>
+        <w:t>] array = new int[length];</w:t>
+      </w:r>
+    </w:p>
+    <w:p>
+      <w:pPr>
+        <w:pStyle w:val="afc"/>
+      </w:pPr>
+      <w:r>
+        <w:t xml:space="preserve">    for (int </w:t>
+      </w:r>
+      <w:proofErr w:type="spellStart"/>
+      <w:r>
+        <w:t>i</w:t>
+      </w:r>
+      <w:proofErr w:type="spellEnd"/>
+      <w:r>
+        <w:t xml:space="preserve"> = 0; </w:t>
+      </w:r>
+      <w:proofErr w:type="spellStart"/>
+      <w:r>
+        <w:t>i</w:t>
+      </w:r>
+      <w:proofErr w:type="spellEnd"/>
+      <w:r>
+        <w:t xml:space="preserve"> &lt; length; </w:t>
+      </w:r>
+      <w:proofErr w:type="spellStart"/>
+      <w:r>
+        <w:t>i</w:t>
+      </w:r>
+      <w:proofErr w:type="spellEnd"/>
+      <w:r>
+        <w:t>++)</w:t>
+      </w:r>
+    </w:p>
+    <w:p>
+      <w:pPr>
+        <w:pStyle w:val="afc"/>
+      </w:pPr>
+      <w:r>
+        <w:t xml:space="preserve">        array[</w:t>
+      </w:r>
+      <w:proofErr w:type="spellStart"/>
+      <w:r>
+        <w:t>i</w:t>
+      </w:r>
+      <w:proofErr w:type="spellEnd"/>
+      <w:r>
+        <w:t xml:space="preserve">] = </w:t>
+      </w:r>
+      <w:proofErr w:type="spellStart"/>
+      <w:proofErr w:type="gramStart"/>
+      <w:r>
+        <w:t>random.Next</w:t>
+      </w:r>
+      <w:proofErr w:type="spellEnd"/>
+      <w:proofErr w:type="gramEnd"/>
+      <w:r>
+        <w:t xml:space="preserve">(-1000, 1000); // </w:t>
+      </w:r>
+      <w:proofErr w:type="spellStart"/>
+      <w:r>
+        <w:t>Генеруємо</w:t>
+      </w:r>
+      <w:proofErr w:type="spellEnd"/>
+      <w:r>
+        <w:t xml:space="preserve"> </w:t>
+      </w:r>
+      <w:proofErr w:type="spellStart"/>
+      <w:r>
+        <w:t>випадкові</w:t>
+      </w:r>
+      <w:proofErr w:type="spellEnd"/>
+      <w:r>
+        <w:t xml:space="preserve"> </w:t>
+      </w:r>
+      <w:proofErr w:type="spellStart"/>
+      <w:r>
+        <w:t>числа</w:t>
+      </w:r>
+      <w:proofErr w:type="spellEnd"/>
+      <w:r>
+        <w:t xml:space="preserve"> в </w:t>
+      </w:r>
+      <w:proofErr w:type="spellStart"/>
+      <w:r>
+        <w:t>діапазоні</w:t>
+      </w:r>
+      <w:proofErr w:type="spellEnd"/>
+      <w:r>
+        <w:t xml:space="preserve"> (-1000, 1000)</w:t>
+      </w:r>
+    </w:p>
+    <w:p>
+      <w:pPr>
+        <w:pStyle w:val="afc"/>
+      </w:pPr>
+    </w:p>
+    <w:p>
+      <w:pPr>
+        <w:pStyle w:val="afc"/>
+      </w:pPr>
+      <w:r>
+        <w:t xml:space="preserve">    return array;</w:t>
+      </w:r>
+    </w:p>
+    <w:p>
+      <w:pPr>
+        <w:pStyle w:val="afc"/>
+      </w:pPr>
+      <w:r>
+        <w:t>}</w:t>
+      </w:r>
+    </w:p>
+    <w:p>
+      <w:pPr>
+        <w:pStyle w:val="afc"/>
+      </w:pPr>
+      <w:r>
+        <w:t xml:space="preserve">void </w:t>
+      </w:r>
+      <w:proofErr w:type="spellStart"/>
+      <w:proofErr w:type="gramStart"/>
+      <w:r>
+        <w:t>PrintArr</w:t>
+      </w:r>
+      <w:proofErr w:type="spellEnd"/>
+      <w:r>
+        <w:t>(</w:t>
+      </w:r>
+      <w:proofErr w:type="gramEnd"/>
+      <w:r>
+        <w:t>string message, int[] array)</w:t>
+      </w:r>
+    </w:p>
+    <w:p>
+      <w:pPr>
+        <w:pStyle w:val="afc"/>
+      </w:pPr>
+      <w:r>
+        <w:t>{</w:t>
+      </w:r>
+    </w:p>
+    <w:p>
+      <w:pPr>
+        <w:pStyle w:val="afc"/>
+      </w:pPr>
+      <w:r>
+        <w:t xml:space="preserve">    </w:t>
+      </w:r>
+      <w:proofErr w:type="spellStart"/>
+      <w:r>
+        <w:t>Console.WriteLine</w:t>
+      </w:r>
+      <w:proofErr w:type="spellEnd"/>
+      <w:r>
+        <w:t>(message);</w:t>
+      </w:r>
+    </w:p>
+    <w:p>
+      <w:pPr>
+        <w:pStyle w:val="afc"/>
+      </w:pPr>
+      <w:r>
+        <w:t xml:space="preserve">    foreach (int </w:t>
+      </w:r>
+      <w:proofErr w:type="spellStart"/>
+      <w:r>
+        <w:t>el</w:t>
+      </w:r>
+      <w:proofErr w:type="spellEnd"/>
+      <w:r>
+        <w:t xml:space="preserve"> in array)</w:t>
+      </w:r>
+    </w:p>
+    <w:p>
+      <w:pPr>
+        <w:pStyle w:val="afc"/>
+      </w:pPr>
+      <w:r>
+        <w:t xml:space="preserve">        </w:t>
+      </w:r>
+      <w:proofErr w:type="spellStart"/>
+      <w:r>
+        <w:t>Console.Write</w:t>
+      </w:r>
+      <w:proofErr w:type="spellEnd"/>
+      <w:r>
+        <w:t>($"{</w:t>
+      </w:r>
+      <w:proofErr w:type="spellStart"/>
+      <w:r>
+        <w:t>el</w:t>
+      </w:r>
+      <w:proofErr w:type="spellEnd"/>
+      <w:r>
+        <w:t>} ");</w:t>
+      </w:r>
+    </w:p>
+    <w:p>
+      <w:pPr>
+        <w:pStyle w:val="afc"/>
+      </w:pPr>
+      <w:r>
+        <w:t xml:space="preserve">    </w:t>
+      </w:r>
+      <w:proofErr w:type="spellStart"/>
+      <w:r>
+        <w:t>Console.WriteLine</w:t>
+      </w:r>
+      <w:proofErr w:type="spellEnd"/>
+      <w:r>
+        <w:t>();</w:t>
+      </w:r>
+    </w:p>
+    <w:p>
+      <w:pPr>
+        <w:pStyle w:val="afc"/>
+      </w:pPr>
+      <w:r>
+        <w:t>}</w:t>
+      </w:r>
+    </w:p>
+    <w:p>
+      <w:pPr>
+        <w:pStyle w:val="afc"/>
+      </w:pPr>
+    </w:p>
+    <w:p>
+      <w:pPr>
+        <w:pStyle w:val="afc"/>
+      </w:pPr>
+      <w:r>
+        <w:t xml:space="preserve">void </w:t>
+      </w:r>
+      <w:proofErr w:type="spellStart"/>
+      <w:r>
+        <w:t>MSort</w:t>
+      </w:r>
+      <w:proofErr w:type="spellEnd"/>
+      <w:r>
+        <w:t>(</w:t>
+      </w:r>
+      <w:proofErr w:type="gramStart"/>
+      <w:r>
+        <w:t>int[</w:t>
+      </w:r>
+      <w:proofErr w:type="gramEnd"/>
+      <w:r>
+        <w:t>] array)</w:t>
+      </w:r>
+    </w:p>
+    <w:p>
+      <w:pPr>
+        <w:pStyle w:val="afc"/>
+      </w:pPr>
+      <w:r>
+        <w:t>{</w:t>
+      </w:r>
+    </w:p>
+    <w:p>
+      <w:pPr>
+        <w:pStyle w:val="afc"/>
+      </w:pPr>
+      <w:r>
+        <w:t xml:space="preserve">    int iteration = 1;</w:t>
+      </w:r>
+    </w:p>
+    <w:p>
+      <w:pPr>
+        <w:pStyle w:val="afc"/>
+      </w:pPr>
+      <w:r>
+        <w:t xml:space="preserve">    int N = </w:t>
+      </w:r>
+      <w:proofErr w:type="spellStart"/>
+      <w:proofErr w:type="gramStart"/>
+      <w:r>
+        <w:t>array.Length</w:t>
+      </w:r>
+      <w:proofErr w:type="spellEnd"/>
+      <w:proofErr w:type="gramEnd"/>
+      <w:r>
+        <w:t>;</w:t>
+      </w:r>
+    </w:p>
+    <w:p>
+      <w:pPr>
+        <w:pStyle w:val="afc"/>
+      </w:pPr>
+      <w:r>
+        <w:t xml:space="preserve">    int t = (int)</w:t>
+      </w:r>
+      <w:proofErr w:type="spellStart"/>
+      <w:r>
+        <w:t>Math.Ceiling</w:t>
+      </w:r>
+      <w:proofErr w:type="spellEnd"/>
+      <w:r>
+        <w:t>(Math.Log2(N));</w:t>
+      </w:r>
+    </w:p>
+    <w:p>
+      <w:pPr>
+        <w:pStyle w:val="afc"/>
+        <w:rPr>
+          <w:lang w:val="ru-RU"/>
+        </w:rPr>
+      </w:pPr>
+      <w:r>
+        <w:t xml:space="preserve">    int</w:t>
+      </w:r>
+      <w:r>
+        <w:rPr>
+          <w:lang w:val="ru-RU"/>
+        </w:rPr>
+        <w:t xml:space="preserve"> </w:t>
+      </w:r>
+      <w:r>
+        <w:t>p</w:t>
+      </w:r>
+      <w:r>
+        <w:rPr>
+          <w:lang w:val="ru-RU"/>
+        </w:rPr>
+        <w:t xml:space="preserve"> = (</w:t>
+      </w:r>
+      <w:r>
+        <w:t>int</w:t>
+      </w:r>
+      <w:r>
+        <w:rPr>
+          <w:lang w:val="ru-RU"/>
+        </w:rPr>
+        <w:t>)</w:t>
+      </w:r>
+      <w:r>
+        <w:t>Math</w:t>
+      </w:r>
+      <w:r>
+        <w:rPr>
+          <w:lang w:val="ru-RU"/>
+        </w:rPr>
+        <w:t>.</w:t>
+      </w:r>
+      <w:r>
+        <w:t>Pow</w:t>
+      </w:r>
+      <w:r>
+        <w:rPr>
+          <w:lang w:val="ru-RU"/>
+        </w:rPr>
+        <w:t xml:space="preserve">(2, </w:t>
+      </w:r>
+      <w:r>
+        <w:t>t</w:t>
+      </w:r>
+      <w:r>
+        <w:rPr>
+          <w:lang w:val="ru-RU"/>
+        </w:rPr>
+        <w:t xml:space="preserve"> - 1); // початкова установка </w:t>
+      </w:r>
+      <w:r>
+        <w:t>p</w:t>
+      </w:r>
+      <w:r>
+        <w:rPr>
+          <w:lang w:val="ru-RU"/>
+        </w:rPr>
+        <w:t xml:space="preserve">   </w:t>
+      </w:r>
+      <w:r>
+        <w:t>M</w:t>
+      </w:r>
+      <w:r>
+        <w:rPr>
+          <w:lang w:val="ru-RU"/>
+        </w:rPr>
+        <w:t>1</w:t>
+      </w:r>
+    </w:p>
+    <w:p>
+      <w:pPr>
+        <w:pStyle w:val="afc"/>
+        <w:rPr>
+          <w:lang w:val="ru-RU"/>
+        </w:rPr>
+      </w:pPr>
+      <w:r>
+        <w:rPr>
+          <w:lang w:val="ru-RU"/>
+        </w:rPr>
+        <w:t xml:space="preserve">    </w:t>
+      </w:r>
+      <w:r>
+        <w:t>Console</w:t>
+      </w:r>
+      <w:r>
+        <w:rPr>
+          <w:lang w:val="ru-RU"/>
+        </w:rPr>
+        <w:t>.</w:t>
+      </w:r>
+      <w:r>
+        <w:t>WriteLine</w:t>
+      </w:r>
+      <w:r>
+        <w:rPr>
+          <w:lang w:val="ru-RU"/>
+        </w:rPr>
+        <w:t>($"\</w:t>
+      </w:r>
+      <w:r>
+        <w:t>n</w:t>
+      </w:r>
+      <w:proofErr w:type="spellStart"/>
+      <w:r>
+        <w:rPr>
+          <w:lang w:val="ru-RU"/>
+        </w:rPr>
+        <w:t>Початкове</w:t>
+      </w:r>
+      <w:proofErr w:type="spellEnd"/>
+      <w:r>
+        <w:rPr>
+          <w:lang w:val="ru-RU"/>
+        </w:rPr>
+        <w:t xml:space="preserve"> </w:t>
+      </w:r>
+      <w:proofErr w:type="spellStart"/>
+      <w:r>
+        <w:rPr>
+          <w:lang w:val="ru-RU"/>
+        </w:rPr>
+        <w:t>встановлення</w:t>
+      </w:r>
+      <w:proofErr w:type="spellEnd"/>
+      <w:r>
+        <w:rPr>
+          <w:lang w:val="ru-RU"/>
+        </w:rPr>
+        <w:t xml:space="preserve"> </w:t>
+      </w:r>
+      <w:r>
+        <w:t>M</w:t>
+      </w:r>
+      <w:r>
+        <w:rPr>
+          <w:lang w:val="ru-RU"/>
+        </w:rPr>
+        <w:t xml:space="preserve">1: </w:t>
+      </w:r>
+      <w:r>
+        <w:t>p</w:t>
+      </w:r>
+      <w:r>
+        <w:rPr>
+          <w:lang w:val="ru-RU"/>
+        </w:rPr>
+        <w:t xml:space="preserve"> = {</w:t>
+      </w:r>
+      <w:r>
+        <w:t>p</w:t>
+      </w:r>
+      <w:r>
+        <w:rPr>
+          <w:lang w:val="ru-RU"/>
+        </w:rPr>
+        <w:t>}");</w:t>
+      </w:r>
+    </w:p>
+    <w:p>
+      <w:pPr>
+        <w:pStyle w:val="afc"/>
+      </w:pPr>
+      <w:r>
+        <w:rPr>
+          <w:lang w:val="ru-RU"/>
+        </w:rPr>
+        <w:t xml:space="preserve">    </w:t>
+      </w:r>
+      <w:r>
+        <w:t>do</w:t>
+      </w:r>
     </w:p>
     <w:p>
       <w:pPr>
@@ -3028,11 +4115,44 @@
         <w:pStyle w:val="afc"/>
       </w:pPr>
       <w:r>
+        <w:lastRenderedPageBreak/>
         <w:t xml:space="preserve">        </w:t>
       </w:r>
       <w:proofErr w:type="spellStart"/>
       <w:r>
-        <w:t>int</w:t>
+        <w:t>Console.WriteLine</w:t>
+      </w:r>
+      <w:proofErr w:type="spellEnd"/>
+      <w:r>
+        <w:t>($"\</w:t>
+      </w:r>
+      <w:proofErr w:type="spellStart"/>
+      <w:r>
+        <w:t>nІтерація</w:t>
+      </w:r>
+      <w:proofErr w:type="spellEnd"/>
+      <w:r>
+        <w:t>: {iteration}");</w:t>
+      </w:r>
+    </w:p>
+    <w:p>
+      <w:pPr>
+        <w:pStyle w:val="afc"/>
+      </w:pPr>
+      <w:r>
+        <w:t xml:space="preserve">        int q = (int)</w:t>
+      </w:r>
+      <w:proofErr w:type="spellStart"/>
+      <w:r>
+        <w:t>Math.Pow</w:t>
+      </w:r>
+      <w:proofErr w:type="spellEnd"/>
+      <w:r>
+        <w:t xml:space="preserve">(2, t - 1); // </w:t>
+      </w:r>
+      <w:proofErr w:type="spellStart"/>
+      <w:r>
+        <w:t>початкова</w:t>
       </w:r>
       <w:proofErr w:type="spellEnd"/>
       <w:r>
@@ -3040,11 +4160,725 @@
       </w:r>
       <w:proofErr w:type="spellStart"/>
       <w:r>
-        <w:t>length</w:t>
-      </w:r>
-      <w:proofErr w:type="spellEnd"/>
-      <w:r>
-        <w:t xml:space="preserve"> = 0;</w:t>
+        <w:t>установка</w:t>
+      </w:r>
+      <w:proofErr w:type="spellEnd"/>
+      <w:r>
+        <w:t xml:space="preserve"> q, r, d   M2</w:t>
+      </w:r>
+    </w:p>
+    <w:p>
+      <w:pPr>
+        <w:pStyle w:val="afc"/>
+      </w:pPr>
+      <w:r>
+        <w:t xml:space="preserve">        int r = 0;</w:t>
+      </w:r>
+    </w:p>
+    <w:p>
+      <w:pPr>
+        <w:pStyle w:val="afc"/>
+      </w:pPr>
+      <w:r>
+        <w:t xml:space="preserve">        int d = p;</w:t>
+      </w:r>
+    </w:p>
+    <w:p>
+      <w:pPr>
+        <w:pStyle w:val="afc"/>
+      </w:pPr>
+      <w:r>
+        <w:t xml:space="preserve">        do</w:t>
+      </w:r>
+    </w:p>
+    <w:p>
+      <w:pPr>
+        <w:pStyle w:val="afc"/>
+      </w:pPr>
+      <w:r>
+        <w:t xml:space="preserve">        {</w:t>
+      </w:r>
+    </w:p>
+    <w:p>
+      <w:pPr>
+        <w:pStyle w:val="afc"/>
+      </w:pPr>
+      <w:r>
+        <w:t xml:space="preserve">            </w:t>
+      </w:r>
+      <w:proofErr w:type="spellStart"/>
+      <w:r>
+        <w:t>Console.WriteLine</w:t>
+      </w:r>
+      <w:proofErr w:type="spellEnd"/>
+      <w:r>
+        <w:t>($"M2: q = {q}, r = {r}, d = {d}");</w:t>
+      </w:r>
+    </w:p>
+    <w:p>
+      <w:pPr>
+        <w:pStyle w:val="afc"/>
+      </w:pPr>
+      <w:r>
+        <w:t xml:space="preserve">            for (int </w:t>
+      </w:r>
+      <w:proofErr w:type="spellStart"/>
+      <w:r>
+        <w:t>i</w:t>
+      </w:r>
+      <w:proofErr w:type="spellEnd"/>
+      <w:r>
+        <w:t xml:space="preserve"> = 0; </w:t>
+      </w:r>
+      <w:proofErr w:type="spellStart"/>
+      <w:r>
+        <w:t>i</w:t>
+      </w:r>
+      <w:proofErr w:type="spellEnd"/>
+      <w:r>
+        <w:t xml:space="preserve"> &lt;= N - d - 1; </w:t>
+      </w:r>
+      <w:proofErr w:type="spellStart"/>
+      <w:r>
+        <w:t>i</w:t>
+      </w:r>
+      <w:proofErr w:type="spellEnd"/>
+      <w:r>
+        <w:t xml:space="preserve">++) // </w:t>
+      </w:r>
+      <w:proofErr w:type="spellStart"/>
+      <w:r>
+        <w:t>цикл</w:t>
+      </w:r>
+      <w:proofErr w:type="spellEnd"/>
+      <w:r>
+        <w:t xml:space="preserve"> </w:t>
+      </w:r>
+      <w:proofErr w:type="spellStart"/>
+      <w:r>
+        <w:t>по</w:t>
+      </w:r>
+      <w:proofErr w:type="spellEnd"/>
+      <w:r>
+        <w:t xml:space="preserve"> </w:t>
+      </w:r>
+      <w:proofErr w:type="spellStart"/>
+      <w:r>
+        <w:t>i</w:t>
+      </w:r>
+      <w:proofErr w:type="spellEnd"/>
+      <w:r>
+        <w:t xml:space="preserve">   M3</w:t>
+      </w:r>
+    </w:p>
+    <w:p>
+      <w:pPr>
+        <w:pStyle w:val="afc"/>
+      </w:pPr>
+      <w:r>
+        <w:t xml:space="preserve">            {</w:t>
+      </w:r>
+    </w:p>
+    <w:p>
+      <w:pPr>
+        <w:pStyle w:val="afc"/>
+      </w:pPr>
+      <w:r>
+        <w:t xml:space="preserve">                </w:t>
+      </w:r>
+      <w:proofErr w:type="spellStart"/>
+      <w:r>
+        <w:t>Console.WriteLine</w:t>
+      </w:r>
+      <w:proofErr w:type="spellEnd"/>
+      <w:r>
+        <w:t xml:space="preserve">($"M3: </w:t>
+      </w:r>
+      <w:proofErr w:type="spellStart"/>
+      <w:r>
+        <w:t>i</w:t>
+      </w:r>
+      <w:proofErr w:type="spellEnd"/>
+      <w:r>
+        <w:t xml:space="preserve"> = {</w:t>
+      </w:r>
+      <w:proofErr w:type="spellStart"/>
+      <w:r>
+        <w:t>i</w:t>
+      </w:r>
+      <w:proofErr w:type="spellEnd"/>
+      <w:r>
+        <w:t>}");</w:t>
+      </w:r>
+    </w:p>
+    <w:p>
+      <w:pPr>
+        <w:pStyle w:val="afc"/>
+      </w:pPr>
+      <w:r>
+        <w:t xml:space="preserve">                if (</w:t>
+      </w:r>
+      <w:proofErr w:type="spellStart"/>
+      <w:r>
+        <w:t>i</w:t>
+      </w:r>
+      <w:proofErr w:type="spellEnd"/>
+      <w:r>
+        <w:t xml:space="preserve"> + d &lt; N &amp;&amp; </w:t>
+      </w:r>
+      <w:proofErr w:type="spellStart"/>
+      <w:r>
+        <w:t>i</w:t>
+      </w:r>
+      <w:proofErr w:type="spellEnd"/>
+      <w:r>
+        <w:t xml:space="preserve"> &lt; N - d &amp;&amp; array[</w:t>
+      </w:r>
+      <w:proofErr w:type="spellStart"/>
+      <w:r>
+        <w:t>i</w:t>
+      </w:r>
+      <w:proofErr w:type="spellEnd"/>
+      <w:r>
+        <w:t xml:space="preserve">] &gt; </w:t>
+      </w:r>
+      <w:proofErr w:type="gramStart"/>
+      <w:r>
+        <w:t>array[</w:t>
+      </w:r>
+      <w:proofErr w:type="spellStart"/>
+      <w:proofErr w:type="gramEnd"/>
+      <w:r>
+        <w:t>i</w:t>
+      </w:r>
+      <w:proofErr w:type="spellEnd"/>
+      <w:r>
+        <w:t xml:space="preserve"> + d] &amp;&amp; ((</w:t>
+      </w:r>
+      <w:proofErr w:type="spellStart"/>
+      <w:r>
+        <w:t>i</w:t>
+      </w:r>
+      <w:proofErr w:type="spellEnd"/>
+      <w:r>
+        <w:t xml:space="preserve"> &amp; p) == r)) // </w:t>
+      </w:r>
+      <w:proofErr w:type="spellStart"/>
+      <w:r>
+        <w:t>порівняння</w:t>
+      </w:r>
+      <w:proofErr w:type="spellEnd"/>
+      <w:r>
+        <w:t>\</w:t>
+      </w:r>
+      <w:proofErr w:type="spellStart"/>
+      <w:r>
+        <w:t>обмін</w:t>
+      </w:r>
+      <w:proofErr w:type="spellEnd"/>
+      <w:r>
+        <w:t xml:space="preserve"> </w:t>
+      </w:r>
+      <w:proofErr w:type="spellStart"/>
+      <w:r>
+        <w:t>елементів</w:t>
+      </w:r>
+      <w:proofErr w:type="spellEnd"/>
+      <w:r>
+        <w:t xml:space="preserve"> </w:t>
+      </w:r>
+      <w:proofErr w:type="spellStart"/>
+      <w:r>
+        <w:t>масиву</w:t>
+      </w:r>
+      <w:proofErr w:type="spellEnd"/>
+      <w:r>
+        <w:t xml:space="preserve">   M4</w:t>
+      </w:r>
+    </w:p>
+    <w:p>
+      <w:pPr>
+        <w:pStyle w:val="afc"/>
+      </w:pPr>
+      <w:r>
+        <w:t xml:space="preserve">                {</w:t>
+      </w:r>
+    </w:p>
+    <w:p>
+      <w:pPr>
+        <w:pStyle w:val="afc"/>
+      </w:pPr>
+      <w:r>
+        <w:t xml:space="preserve">                    </w:t>
+      </w:r>
+      <w:proofErr w:type="spellStart"/>
+      <w:r>
+        <w:t>Console.WriteLine</w:t>
+      </w:r>
+      <w:proofErr w:type="spellEnd"/>
+      <w:r>
+        <w:t xml:space="preserve">($"M4: </w:t>
+      </w:r>
+      <w:proofErr w:type="spellStart"/>
+      <w:r>
+        <w:t>Обмін</w:t>
+      </w:r>
+      <w:proofErr w:type="spellEnd"/>
+      <w:r>
+        <w:t xml:space="preserve"> {array[</w:t>
+      </w:r>
+      <w:proofErr w:type="spellStart"/>
+      <w:r>
+        <w:t>i</w:t>
+      </w:r>
+      <w:proofErr w:type="spellEnd"/>
+      <w:r>
+        <w:t>]} &lt;-&gt; {</w:t>
+      </w:r>
+      <w:proofErr w:type="gramStart"/>
+      <w:r>
+        <w:t>array[</w:t>
+      </w:r>
+      <w:proofErr w:type="spellStart"/>
+      <w:proofErr w:type="gramEnd"/>
+      <w:r>
+        <w:t>i</w:t>
+      </w:r>
+      <w:proofErr w:type="spellEnd"/>
+      <w:r>
+        <w:t xml:space="preserve"> + d]}");</w:t>
+      </w:r>
+    </w:p>
+    <w:p>
+      <w:pPr>
+        <w:pStyle w:val="afc"/>
+      </w:pPr>
+      <w:r>
+        <w:t xml:space="preserve">                    int </w:t>
+      </w:r>
+      <w:proofErr w:type="spellStart"/>
+      <w:r>
+        <w:t>temp_swap</w:t>
+      </w:r>
+      <w:proofErr w:type="spellEnd"/>
+      <w:r>
+        <w:t xml:space="preserve"> = array[</w:t>
+      </w:r>
+      <w:proofErr w:type="spellStart"/>
+      <w:r>
+        <w:t>i</w:t>
+      </w:r>
+      <w:proofErr w:type="spellEnd"/>
+      <w:r>
+        <w:t>];</w:t>
+      </w:r>
+    </w:p>
+    <w:p>
+      <w:pPr>
+        <w:pStyle w:val="afc"/>
+      </w:pPr>
+      <w:r>
+        <w:t xml:space="preserve">                    array[</w:t>
+      </w:r>
+      <w:proofErr w:type="spellStart"/>
+      <w:r>
+        <w:t>i</w:t>
+      </w:r>
+      <w:proofErr w:type="spellEnd"/>
+      <w:r>
+        <w:t xml:space="preserve">] = </w:t>
+      </w:r>
+      <w:proofErr w:type="gramStart"/>
+      <w:r>
+        <w:t>array[</w:t>
+      </w:r>
+      <w:proofErr w:type="spellStart"/>
+      <w:proofErr w:type="gramEnd"/>
+      <w:r>
+        <w:t>i</w:t>
+      </w:r>
+      <w:proofErr w:type="spellEnd"/>
+      <w:r>
+        <w:t xml:space="preserve"> + d];</w:t>
+      </w:r>
+    </w:p>
+    <w:p>
+      <w:pPr>
+        <w:pStyle w:val="afc"/>
+      </w:pPr>
+      <w:r>
+        <w:t xml:space="preserve">                    </w:t>
+      </w:r>
+      <w:proofErr w:type="gramStart"/>
+      <w:r>
+        <w:t>array[</w:t>
+      </w:r>
+      <w:proofErr w:type="spellStart"/>
+      <w:proofErr w:type="gramEnd"/>
+      <w:r>
+        <w:t>i</w:t>
+      </w:r>
+      <w:proofErr w:type="spellEnd"/>
+      <w:r>
+        <w:t xml:space="preserve"> + d] = </w:t>
+      </w:r>
+      <w:proofErr w:type="spellStart"/>
+      <w:r>
+        <w:t>temp_swap</w:t>
+      </w:r>
+      <w:proofErr w:type="spellEnd"/>
+      <w:r>
+        <w:t>;</w:t>
+      </w:r>
+    </w:p>
+    <w:p>
+      <w:pPr>
+        <w:pStyle w:val="afc"/>
+        <w:rPr>
+          <w:lang w:val="ru-RU"/>
+        </w:rPr>
+      </w:pPr>
+      <w:r>
+        <w:t xml:space="preserve">                    </w:t>
+      </w:r>
+      <w:proofErr w:type="spellStart"/>
+      <w:proofErr w:type="gramStart"/>
+      <w:r>
+        <w:t>PrintColorArr</w:t>
+      </w:r>
+      <w:proofErr w:type="spellEnd"/>
+      <w:r>
+        <w:rPr>
+          <w:lang w:val="ru-RU"/>
+        </w:rPr>
+        <w:t>(</w:t>
+      </w:r>
+      <w:proofErr w:type="gramEnd"/>
+      <w:r>
+        <w:rPr>
+          <w:lang w:val="ru-RU"/>
+        </w:rPr>
+        <w:t xml:space="preserve">"Результат перестановки:", </w:t>
+      </w:r>
+      <w:r>
+        <w:t>array</w:t>
+      </w:r>
+      <w:r>
+        <w:rPr>
+          <w:lang w:val="ru-RU"/>
+        </w:rPr>
+        <w:t xml:space="preserve">, </w:t>
+      </w:r>
+      <w:proofErr w:type="spellStart"/>
+      <w:r>
+        <w:t>i</w:t>
+      </w:r>
+      <w:proofErr w:type="spellEnd"/>
+      <w:r>
+        <w:rPr>
+          <w:lang w:val="ru-RU"/>
+        </w:rPr>
+        <w:t xml:space="preserve">, </w:t>
+      </w:r>
+      <w:proofErr w:type="spellStart"/>
+      <w:r>
+        <w:t>i</w:t>
+      </w:r>
+      <w:proofErr w:type="spellEnd"/>
+      <w:r>
+        <w:rPr>
+          <w:lang w:val="ru-RU"/>
+        </w:rPr>
+        <w:t xml:space="preserve"> + </w:t>
+      </w:r>
+      <w:r>
+        <w:t>d</w:t>
+      </w:r>
+      <w:r>
+        <w:rPr>
+          <w:lang w:val="ru-RU"/>
+        </w:rPr>
+        <w:t>);</w:t>
+      </w:r>
+    </w:p>
+    <w:p>
+      <w:pPr>
+        <w:pStyle w:val="afc"/>
+      </w:pPr>
+      <w:r>
+        <w:rPr>
+          <w:lang w:val="ru-RU"/>
+        </w:rPr>
+        <w:t xml:space="preserve">                </w:t>
+      </w:r>
+      <w:r>
+        <w:t>}</w:t>
+      </w:r>
+    </w:p>
+    <w:p>
+      <w:pPr>
+        <w:pStyle w:val="afc"/>
+      </w:pPr>
+      <w:r>
+        <w:t xml:space="preserve">                else </w:t>
+      </w:r>
+      <w:proofErr w:type="spellStart"/>
+      <w:r>
+        <w:t>Console.WriteLine</w:t>
+      </w:r>
+      <w:proofErr w:type="spellEnd"/>
+      <w:r>
+        <w:t xml:space="preserve">($"M4: </w:t>
+      </w:r>
+      <w:proofErr w:type="spellStart"/>
+      <w:r>
+        <w:t>Обмін</w:t>
+      </w:r>
+      <w:proofErr w:type="spellEnd"/>
+      <w:r>
+        <w:t xml:space="preserve"> </w:t>
+      </w:r>
+      <w:proofErr w:type="spellStart"/>
+      <w:r>
+        <w:t>не</w:t>
+      </w:r>
+      <w:proofErr w:type="spellEnd"/>
+      <w:r>
+        <w:t xml:space="preserve"> </w:t>
+      </w:r>
+      <w:proofErr w:type="spellStart"/>
+      <w:r>
+        <w:t>потрібний</w:t>
+      </w:r>
+      <w:proofErr w:type="spellEnd"/>
+      <w:r>
+        <w:t xml:space="preserve"> {array[</w:t>
+      </w:r>
+      <w:proofErr w:type="spellStart"/>
+      <w:r>
+        <w:t>i</w:t>
+      </w:r>
+      <w:proofErr w:type="spellEnd"/>
+      <w:r>
+        <w:t>]} &lt; {</w:t>
+      </w:r>
+      <w:proofErr w:type="gramStart"/>
+      <w:r>
+        <w:t>array[</w:t>
+      </w:r>
+      <w:proofErr w:type="spellStart"/>
+      <w:proofErr w:type="gramEnd"/>
+      <w:r>
+        <w:t>i</w:t>
+      </w:r>
+      <w:proofErr w:type="spellEnd"/>
+      <w:r>
+        <w:t xml:space="preserve"> + d]}");</w:t>
+      </w:r>
+    </w:p>
+    <w:p>
+      <w:pPr>
+        <w:pStyle w:val="afc"/>
+      </w:pPr>
+      <w:r>
+        <w:t xml:space="preserve">            }</w:t>
+      </w:r>
+    </w:p>
+    <w:p>
+      <w:pPr>
+        <w:pStyle w:val="afc"/>
+      </w:pPr>
+    </w:p>
+    <w:p>
+      <w:pPr>
+        <w:pStyle w:val="afc"/>
+      </w:pPr>
+      <w:r>
+        <w:t xml:space="preserve">            if (</w:t>
+      </w:r>
+      <w:proofErr w:type="gramStart"/>
+      <w:r>
+        <w:t>q !</w:t>
+      </w:r>
+      <w:proofErr w:type="gramEnd"/>
+      <w:r>
+        <w:t>= p)</w:t>
+      </w:r>
+    </w:p>
+    <w:p>
+      <w:pPr>
+        <w:pStyle w:val="afc"/>
+      </w:pPr>
+      <w:r>
+        <w:t xml:space="preserve">            {</w:t>
+      </w:r>
+    </w:p>
+    <w:p>
+      <w:pPr>
+        <w:pStyle w:val="afc"/>
+      </w:pPr>
+      <w:r>
+        <w:t xml:space="preserve">                d = q - p;</w:t>
+      </w:r>
+    </w:p>
+    <w:p>
+      <w:pPr>
+        <w:pStyle w:val="afc"/>
+      </w:pPr>
+      <w:r>
+        <w:t xml:space="preserve">                q /= 2;</w:t>
+      </w:r>
+    </w:p>
+    <w:p>
+      <w:pPr>
+        <w:pStyle w:val="afc"/>
+      </w:pPr>
+      <w:r>
+        <w:t xml:space="preserve">                r = p;</w:t>
+      </w:r>
+    </w:p>
+    <w:p>
+      <w:pPr>
+        <w:pStyle w:val="afc"/>
+      </w:pPr>
+      <w:r>
+        <w:t xml:space="preserve">            }</w:t>
+      </w:r>
+    </w:p>
+    <w:p>
+      <w:pPr>
+        <w:pStyle w:val="afc"/>
+      </w:pPr>
+      <w:r>
+        <w:t xml:space="preserve">            else</w:t>
+      </w:r>
+    </w:p>
+    <w:p>
+      <w:pPr>
+        <w:pStyle w:val="afc"/>
+      </w:pPr>
+      <w:r>
+        <w:t xml:space="preserve">            {</w:t>
+      </w:r>
+    </w:p>
+    <w:p>
+      <w:pPr>
+        <w:pStyle w:val="afc"/>
+      </w:pPr>
+      <w:r>
+        <w:t xml:space="preserve">                </w:t>
+      </w:r>
+      <w:proofErr w:type="spellStart"/>
+      <w:r>
+        <w:t>Console.WriteLine</w:t>
+      </w:r>
+      <w:proofErr w:type="spellEnd"/>
+      <w:r>
+        <w:t xml:space="preserve">($"M5: </w:t>
+      </w:r>
+      <w:proofErr w:type="spellStart"/>
+      <w:r>
+        <w:t>Вихід</w:t>
+      </w:r>
+      <w:proofErr w:type="spellEnd"/>
+      <w:r>
+        <w:t xml:space="preserve"> з </w:t>
+      </w:r>
+      <w:proofErr w:type="spellStart"/>
+      <w:r>
+        <w:t>циклу</w:t>
+      </w:r>
+      <w:proofErr w:type="spellEnd"/>
+      <w:r>
+        <w:t xml:space="preserve">, </w:t>
+      </w:r>
+      <w:proofErr w:type="spellStart"/>
+      <w:r>
+        <w:t>оскільки</w:t>
+      </w:r>
+      <w:proofErr w:type="spellEnd"/>
+      <w:r>
+        <w:t xml:space="preserve"> q == p ({q}={p})");</w:t>
+      </w:r>
+    </w:p>
+    <w:p>
+      <w:pPr>
+        <w:pStyle w:val="afc"/>
+      </w:pPr>
+      <w:r>
+        <w:t xml:space="preserve">                break; // </w:t>
+      </w:r>
+      <w:proofErr w:type="spellStart"/>
+      <w:r>
+        <w:t>вихід</w:t>
+      </w:r>
+      <w:proofErr w:type="spellEnd"/>
+      <w:r>
+        <w:t xml:space="preserve"> з </w:t>
+      </w:r>
+      <w:proofErr w:type="spellStart"/>
+      <w:r>
+        <w:t>циклу</w:t>
+      </w:r>
+      <w:proofErr w:type="spellEnd"/>
+      <w:r>
+        <w:t xml:space="preserve">, </w:t>
+      </w:r>
+      <w:proofErr w:type="spellStart"/>
+      <w:r>
+        <w:t>якщо</w:t>
+      </w:r>
+      <w:proofErr w:type="spellEnd"/>
+      <w:r>
+        <w:t xml:space="preserve"> q=p</w:t>
+      </w:r>
+    </w:p>
+    <w:p>
+      <w:pPr>
+        <w:pStyle w:val="afc"/>
+      </w:pPr>
+      <w:r>
+        <w:t xml:space="preserve">            }</w:t>
+      </w:r>
+    </w:p>
+    <w:p>
+      <w:pPr>
+        <w:pStyle w:val="afc"/>
+      </w:pPr>
+      <w:r>
+        <w:t xml:space="preserve">        } while (q &gt; </w:t>
+      </w:r>
+      <w:proofErr w:type="gramStart"/>
+      <w:r>
+        <w:t>0);/</w:t>
+      </w:r>
+      <w:proofErr w:type="gramEnd"/>
+      <w:r>
+        <w:t xml:space="preserve">/ </w:t>
+      </w:r>
+      <w:proofErr w:type="spellStart"/>
+      <w:r>
+        <w:t>цикл</w:t>
+      </w:r>
+      <w:proofErr w:type="spellEnd"/>
+      <w:r>
+        <w:t xml:space="preserve"> </w:t>
+      </w:r>
+      <w:proofErr w:type="spellStart"/>
+      <w:r>
+        <w:t>по</w:t>
+      </w:r>
+      <w:proofErr w:type="spellEnd"/>
+      <w:r>
+        <w:t xml:space="preserve"> q   M5</w:t>
+      </w:r>
+    </w:p>
+    <w:p>
+      <w:pPr>
+        <w:pStyle w:val="afc"/>
+      </w:pPr>
+      <w:r>
+        <w:t xml:space="preserve">        p /= 2;</w:t>
       </w:r>
     </w:p>
     <w:p>
@@ -3056,39 +4890,246 @@
       </w:r>
       <w:proofErr w:type="spellStart"/>
       <w:r>
+        <w:t>Console.WriteLine</w:t>
+      </w:r>
+      <w:proofErr w:type="spellEnd"/>
+      <w:r>
+        <w:t>($"M6: p = {p}");</w:t>
+      </w:r>
+    </w:p>
+    <w:p>
+      <w:pPr>
+        <w:pStyle w:val="afc"/>
+      </w:pPr>
+      <w:r>
+        <w:t xml:space="preserve">        iteration++;</w:t>
+      </w:r>
+    </w:p>
+    <w:p>
+      <w:pPr>
+        <w:pStyle w:val="afc"/>
+      </w:pPr>
+      <w:r>
+        <w:t xml:space="preserve">    } while (p &gt; </w:t>
+      </w:r>
+      <w:proofErr w:type="gramStart"/>
+      <w:r>
+        <w:t>0);/</w:t>
+      </w:r>
+      <w:proofErr w:type="gramEnd"/>
+      <w:r>
+        <w:t xml:space="preserve">/ </w:t>
+      </w:r>
+      <w:proofErr w:type="spellStart"/>
+      <w:r>
+        <w:t>цикл</w:t>
+      </w:r>
+      <w:proofErr w:type="spellEnd"/>
+      <w:r>
+        <w:t xml:space="preserve"> </w:t>
+      </w:r>
+      <w:proofErr w:type="spellStart"/>
+      <w:r>
+        <w:t>по</w:t>
+      </w:r>
+      <w:proofErr w:type="spellEnd"/>
+      <w:r>
+        <w:t xml:space="preserve"> p   M6</w:t>
+      </w:r>
+    </w:p>
+    <w:p>
+      <w:pPr>
+        <w:pStyle w:val="afc"/>
+      </w:pPr>
+      <w:r>
+        <w:t>}</w:t>
+      </w:r>
+    </w:p>
+    <w:p>
+      <w:pPr>
+        <w:pStyle w:val="afc"/>
+      </w:pPr>
+      <w:r>
+        <w:t xml:space="preserve">void </w:t>
+      </w:r>
+      <w:proofErr w:type="spellStart"/>
+      <w:proofErr w:type="gramStart"/>
+      <w:r>
+        <w:t>PrintColorArr</w:t>
+      </w:r>
+      <w:proofErr w:type="spellEnd"/>
+      <w:r>
+        <w:t>(</w:t>
+      </w:r>
+      <w:proofErr w:type="gramEnd"/>
+      <w:r>
+        <w:t>string message, int[] array, int highlightIndex1 = -1, int highlightIndex2 = -1)</w:t>
+      </w:r>
+    </w:p>
+    <w:p>
+      <w:pPr>
+        <w:pStyle w:val="afc"/>
+      </w:pPr>
+      <w:r>
+        <w:t>{</w:t>
+      </w:r>
+    </w:p>
+    <w:p>
+      <w:pPr>
+        <w:pStyle w:val="afc"/>
+      </w:pPr>
+      <w:r>
+        <w:t xml:space="preserve">    </w:t>
+      </w:r>
+      <w:proofErr w:type="spellStart"/>
+      <w:r>
+        <w:t>Console.WriteLine</w:t>
+      </w:r>
+      <w:proofErr w:type="spellEnd"/>
+      <w:r>
+        <w:t>(message);</w:t>
+      </w:r>
+    </w:p>
+    <w:p>
+      <w:pPr>
+        <w:pStyle w:val="afc"/>
+      </w:pPr>
+      <w:r>
+        <w:t xml:space="preserve">    for (int </w:t>
+      </w:r>
+      <w:proofErr w:type="spellStart"/>
+      <w:r>
+        <w:t>i</w:t>
+      </w:r>
+      <w:proofErr w:type="spellEnd"/>
+      <w:r>
+        <w:t xml:space="preserve"> = 0; </w:t>
+      </w:r>
+      <w:proofErr w:type="spellStart"/>
+      <w:r>
+        <w:t>i</w:t>
+      </w:r>
+      <w:proofErr w:type="spellEnd"/>
+      <w:r>
+        <w:t xml:space="preserve"> &lt; </w:t>
+      </w:r>
+      <w:proofErr w:type="spellStart"/>
+      <w:proofErr w:type="gramStart"/>
+      <w:r>
+        <w:t>array.Length</w:t>
+      </w:r>
+      <w:proofErr w:type="spellEnd"/>
+      <w:proofErr w:type="gramEnd"/>
+      <w:r>
+        <w:t xml:space="preserve">; </w:t>
+      </w:r>
+      <w:proofErr w:type="spellStart"/>
+      <w:r>
+        <w:t>i</w:t>
+      </w:r>
+      <w:proofErr w:type="spellEnd"/>
+      <w:r>
+        <w:t>++)</w:t>
+      </w:r>
+    </w:p>
+    <w:p>
+      <w:pPr>
+        <w:pStyle w:val="afc"/>
+      </w:pPr>
+      <w:r>
+        <w:t xml:space="preserve">    {</w:t>
+      </w:r>
+    </w:p>
+    <w:p>
+      <w:pPr>
+        <w:pStyle w:val="afc"/>
+      </w:pPr>
+      <w:r>
+        <w:t xml:space="preserve">        if (</w:t>
+      </w:r>
+      <w:proofErr w:type="spellStart"/>
+      <w:r>
+        <w:t>i</w:t>
+      </w:r>
+      <w:proofErr w:type="spellEnd"/>
+      <w:r>
+        <w:t xml:space="preserve"> == highlightIndex1 || </w:t>
+      </w:r>
+      <w:proofErr w:type="spellStart"/>
+      <w:r>
+        <w:t>i</w:t>
+      </w:r>
+      <w:proofErr w:type="spellEnd"/>
+      <w:r>
+        <w:t xml:space="preserve"> == highlightIndex2)</w:t>
+      </w:r>
+    </w:p>
+    <w:p>
+      <w:pPr>
+        <w:pStyle w:val="afc"/>
+      </w:pPr>
+      <w:r>
+        <w:t xml:space="preserve">        {</w:t>
+      </w:r>
+    </w:p>
+    <w:p>
+      <w:pPr>
+        <w:pStyle w:val="afc"/>
+      </w:pPr>
+      <w:r>
+        <w:t xml:space="preserve">            </w:t>
+      </w:r>
+      <w:proofErr w:type="spellStart"/>
+      <w:r>
+        <w:t>Console.ForegroundColor</w:t>
+      </w:r>
+      <w:proofErr w:type="spellEnd"/>
+      <w:r>
+        <w:t xml:space="preserve"> = </w:t>
+      </w:r>
+      <w:proofErr w:type="spellStart"/>
+      <w:r>
+        <w:t>ConsoleColor.Red</w:t>
+      </w:r>
+      <w:proofErr w:type="spellEnd"/>
+      <w:r>
+        <w:t>;</w:t>
+      </w:r>
+    </w:p>
+    <w:p>
+      <w:pPr>
+        <w:pStyle w:val="afc"/>
+      </w:pPr>
+      <w:r>
+        <w:t xml:space="preserve">            </w:t>
+      </w:r>
+      <w:proofErr w:type="spellStart"/>
+      <w:r>
         <w:t>Console.Write</w:t>
       </w:r>
       <w:proofErr w:type="spellEnd"/>
       <w:r>
-        <w:t>("Введіть довжину масиву: ");</w:t>
-      </w:r>
-    </w:p>
-    <w:p>
-      <w:pPr>
-        <w:pStyle w:val="afc"/>
-      </w:pPr>
-      <w:r>
-        <w:t xml:space="preserve">        </w:t>
-      </w:r>
-      <w:proofErr w:type="spellStart"/>
-      <w:r>
-        <w:t>string</w:t>
-      </w:r>
-      <w:proofErr w:type="spellEnd"/>
-      <w:r>
-        <w:t xml:space="preserve"> </w:t>
-      </w:r>
-      <w:proofErr w:type="spellStart"/>
-      <w:r>
-        <w:t>input</w:t>
-      </w:r>
-      <w:proofErr w:type="spellEnd"/>
-      <w:r>
-        <w:t xml:space="preserve"> = </w:t>
-      </w:r>
-      <w:proofErr w:type="spellStart"/>
-      <w:r>
-        <w:t>Console.ReadLine</w:t>
+        <w:t>($"{array[</w:t>
+      </w:r>
+      <w:proofErr w:type="spellStart"/>
+      <w:r>
+        <w:t>i</w:t>
+      </w:r>
+      <w:proofErr w:type="spellEnd"/>
+      <w:r>
+        <w:t>]} ");</w:t>
+      </w:r>
+    </w:p>
+    <w:p>
+      <w:pPr>
+        <w:pStyle w:val="afc"/>
+      </w:pPr>
+      <w:r>
+        <w:t xml:space="preserve">            </w:t>
+      </w:r>
+      <w:proofErr w:type="spellStart"/>
+      <w:r>
+        <w:t>Console.ResetColor</w:t>
       </w:r>
       <w:proofErr w:type="spellEnd"/>
       <w:r>
@@ -3100,89 +5141,23 @@
         <w:pStyle w:val="afc"/>
       </w:pPr>
       <w:r>
-        <w:t xml:space="preserve">        </w:t>
-      </w:r>
-      <w:proofErr w:type="spellStart"/>
-      <w:r>
-        <w:t>if</w:t>
-      </w:r>
-      <w:proofErr w:type="spellEnd"/>
-      <w:r>
-        <w:t xml:space="preserve"> (</w:t>
-      </w:r>
-      <w:proofErr w:type="spellStart"/>
-      <w:r>
-        <w:t>input</w:t>
-      </w:r>
-      <w:proofErr w:type="spellEnd"/>
-      <w:r>
-        <w:t xml:space="preserve"> == "-0") </w:t>
-      </w:r>
-      <w:proofErr w:type="spellStart"/>
-      <w:r>
-        <w:t>Environment.Exit</w:t>
-      </w:r>
-      <w:proofErr w:type="spellEnd"/>
-      <w:r>
-        <w:t>(0);</w:t>
-      </w:r>
-    </w:p>
-    <w:p>
-      <w:pPr>
-        <w:pStyle w:val="afc"/>
-      </w:pPr>
-      <w:r>
-        <w:t xml:space="preserve">        </w:t>
-      </w:r>
-      <w:proofErr w:type="spellStart"/>
-      <w:r>
-        <w:t>if</w:t>
-      </w:r>
-      <w:proofErr w:type="spellEnd"/>
-      <w:r>
-        <w:t xml:space="preserve"> (</w:t>
-      </w:r>
-      <w:proofErr w:type="spellStart"/>
-      <w:proofErr w:type="gramStart"/>
-      <w:r>
-        <w:t>int.TryParse</w:t>
-      </w:r>
-      <w:proofErr w:type="spellEnd"/>
-      <w:proofErr w:type="gramEnd"/>
-      <w:r>
-        <w:t>(</w:t>
-      </w:r>
-      <w:proofErr w:type="spellStart"/>
-      <w:r>
-        <w:t>input</w:t>
-      </w:r>
-      <w:proofErr w:type="spellEnd"/>
-      <w:r>
-        <w:t xml:space="preserve">, </w:t>
-      </w:r>
-      <w:proofErr w:type="spellStart"/>
-      <w:r>
-        <w:t>out</w:t>
-      </w:r>
-      <w:proofErr w:type="spellEnd"/>
-      <w:r>
-        <w:t xml:space="preserve"> </w:t>
-      </w:r>
-      <w:proofErr w:type="spellStart"/>
-      <w:r>
-        <w:t>int</w:t>
-      </w:r>
-      <w:proofErr w:type="spellEnd"/>
-      <w:r>
-        <w:t xml:space="preserve"> </w:t>
-      </w:r>
-      <w:proofErr w:type="spellStart"/>
-      <w:r>
-        <w:t>temp</w:t>
-      </w:r>
-      <w:proofErr w:type="spellEnd"/>
-      <w:r>
-        <w:t>))</w:t>
+        <w:t xml:space="preserve">        }</w:t>
+      </w:r>
+    </w:p>
+    <w:p>
+      <w:pPr>
+        <w:pStyle w:val="afc"/>
+      </w:pPr>
+      <w:r>
+        <w:t xml:space="preserve">        else</w:t>
+      </w:r>
+    </w:p>
+    <w:p>
+      <w:pPr>
+        <w:pStyle w:val="afc"/>
+      </w:pPr>
+      <w:r>
+        <w:t xml:space="preserve">        {</w:t>
       </w:r>
     </w:p>
     <w:p>
@@ -3194,350 +5169,27 @@
       </w:r>
       <w:proofErr w:type="spellStart"/>
       <w:r>
-        <w:t>if</w:t>
-      </w:r>
-      <w:proofErr w:type="spellEnd"/>
-      <w:r>
-        <w:t xml:space="preserve"> (</w:t>
-      </w:r>
-      <w:proofErr w:type="spellStart"/>
-      <w:proofErr w:type="gramStart"/>
-      <w:r>
-        <w:t>input</w:t>
-      </w:r>
-      <w:proofErr w:type="spellEnd"/>
-      <w:r>
-        <w:t xml:space="preserve"> !</w:t>
-      </w:r>
-      <w:proofErr w:type="gramEnd"/>
-      <w:r>
-        <w:t xml:space="preserve">= </w:t>
-      </w:r>
-      <w:proofErr w:type="spellStart"/>
-      <w:r>
-        <w:t>null</w:t>
-      </w:r>
-      <w:proofErr w:type="spellEnd"/>
-      <w:r>
-        <w:t xml:space="preserve"> &amp;&amp; </w:t>
-      </w:r>
-      <w:proofErr w:type="spellStart"/>
-      <w:r>
-        <w:t>temp</w:t>
-      </w:r>
-      <w:proofErr w:type="spellEnd"/>
-      <w:r>
-        <w:t xml:space="preserve"> &gt;= 2)</w:t>
-      </w:r>
-    </w:p>
-    <w:p>
-      <w:pPr>
-        <w:pStyle w:val="afc"/>
-      </w:pPr>
-      <w:r>
-        <w:t xml:space="preserve">                </w:t>
-      </w:r>
-      <w:proofErr w:type="spellStart"/>
-      <w:r>
-        <w:t>length</w:t>
-      </w:r>
-      <w:proofErr w:type="spellEnd"/>
-      <w:r>
-        <w:t xml:space="preserve"> = temp;</w:t>
-      </w:r>
-    </w:p>
-    <w:p>
-      <w:pPr>
-        <w:pStyle w:val="afc"/>
-      </w:pPr>
-      <w:r>
-        <w:t xml:space="preserve">            else throw new </w:t>
-      </w:r>
-      <w:proofErr w:type="gramStart"/>
-      <w:r>
-        <w:t>Exception(</w:t>
-      </w:r>
-      <w:proofErr w:type="gramEnd"/>
-      <w:r>
-        <w:t>"</w:t>
-      </w:r>
-      <w:proofErr w:type="spellStart"/>
-      <w:r>
-        <w:t>Помилка</w:t>
-      </w:r>
-      <w:proofErr w:type="spellEnd"/>
-      <w:r>
-        <w:t xml:space="preserve"> </w:t>
-      </w:r>
-      <w:proofErr w:type="spellStart"/>
-      <w:r>
-        <w:t>введення</w:t>
-      </w:r>
-      <w:proofErr w:type="spellEnd"/>
-      <w:r>
-        <w:t xml:space="preserve"> </w:t>
-      </w:r>
-      <w:proofErr w:type="spellStart"/>
-      <w:r>
-        <w:t>кількості</w:t>
-      </w:r>
-      <w:proofErr w:type="spellEnd"/>
-      <w:r>
-        <w:t xml:space="preserve"> </w:t>
-      </w:r>
-      <w:proofErr w:type="spellStart"/>
-      <w:r>
-        <w:t>елементів</w:t>
-      </w:r>
-      <w:proofErr w:type="spellEnd"/>
-      <w:r>
-        <w:t xml:space="preserve"> </w:t>
-      </w:r>
-      <w:proofErr w:type="spellStart"/>
-      <w:r>
-        <w:t>масиву</w:t>
-      </w:r>
-      <w:proofErr w:type="spellEnd"/>
-      <w:r>
-        <w:t>");</w:t>
-      </w:r>
-    </w:p>
-    <w:p>
-      <w:pPr>
-        <w:pStyle w:val="afc"/>
-      </w:pPr>
-      <w:r>
-        <w:t xml:space="preserve">        else throw new </w:t>
-      </w:r>
-      <w:proofErr w:type="gramStart"/>
-      <w:r>
-        <w:t>Exception(</w:t>
-      </w:r>
-      <w:proofErr w:type="gramEnd"/>
-      <w:r>
-        <w:t>"</w:t>
-      </w:r>
-      <w:proofErr w:type="spellStart"/>
-      <w:r>
-        <w:t>Помилка</w:t>
-      </w:r>
-      <w:proofErr w:type="spellEnd"/>
-      <w:r>
-        <w:t xml:space="preserve"> </w:t>
-      </w:r>
-      <w:proofErr w:type="spellStart"/>
-      <w:r>
-        <w:t>читання</w:t>
-      </w:r>
-      <w:proofErr w:type="spellEnd"/>
-      <w:r>
-        <w:t xml:space="preserve"> з </w:t>
-      </w:r>
-      <w:proofErr w:type="spellStart"/>
-      <w:r>
-        <w:t>рядка</w:t>
-      </w:r>
-      <w:proofErr w:type="spellEnd"/>
-      <w:r>
-        <w:t>");</w:t>
-      </w:r>
-    </w:p>
-    <w:p>
-      <w:pPr>
-        <w:pStyle w:val="afc"/>
-      </w:pPr>
-      <w:r>
-        <w:t xml:space="preserve">        </w:t>
-      </w:r>
-      <w:proofErr w:type="gramStart"/>
-      <w:r>
-        <w:t>int[</w:t>
-      </w:r>
-      <w:proofErr w:type="gramEnd"/>
-      <w:r>
-        <w:t xml:space="preserve">] array = </w:t>
-      </w:r>
-      <w:proofErr w:type="spellStart"/>
-      <w:r>
-        <w:t>GenerateRandomArray</w:t>
-      </w:r>
-      <w:proofErr w:type="spellEnd"/>
-      <w:r>
-        <w:t>(length);</w:t>
-      </w:r>
-    </w:p>
-    <w:p>
-      <w:pPr>
-        <w:pStyle w:val="afc"/>
-      </w:pPr>
-      <w:r>
-        <w:t xml:space="preserve">        // </w:t>
-      </w:r>
-      <w:proofErr w:type="spellStart"/>
-      <w:r>
-        <w:t>Виведення</w:t>
-      </w:r>
-      <w:proofErr w:type="spellEnd"/>
-      <w:r>
-        <w:t xml:space="preserve"> </w:t>
-      </w:r>
-      <w:proofErr w:type="spellStart"/>
-      <w:r>
-        <w:t>початкового</w:t>
-      </w:r>
-      <w:proofErr w:type="spellEnd"/>
-      <w:r>
-        <w:t xml:space="preserve"> </w:t>
-      </w:r>
-      <w:proofErr w:type="spellStart"/>
-      <w:r>
-        <w:t>масиву</w:t>
-      </w:r>
-      <w:proofErr w:type="spellEnd"/>
-    </w:p>
-    <w:p>
-      <w:pPr>
-        <w:pStyle w:val="afc"/>
-      </w:pPr>
-      <w:r>
-        <w:t xml:space="preserve">        </w:t>
-      </w:r>
-      <w:proofErr w:type="spellStart"/>
-      <w:proofErr w:type="gramStart"/>
-      <w:r>
-        <w:t>PrintArr</w:t>
-      </w:r>
-      <w:proofErr w:type="spellEnd"/>
-      <w:r>
-        <w:t>(</w:t>
-      </w:r>
-      <w:proofErr w:type="gramEnd"/>
-      <w:r>
-        <w:t>"</w:t>
-      </w:r>
-      <w:proofErr w:type="spellStart"/>
-      <w:r>
-        <w:t>Початковий</w:t>
-      </w:r>
-      <w:proofErr w:type="spellEnd"/>
-      <w:r>
-        <w:t xml:space="preserve"> </w:t>
-      </w:r>
-      <w:proofErr w:type="spellStart"/>
-      <w:r>
-        <w:t>масив</w:t>
-      </w:r>
-      <w:proofErr w:type="spellEnd"/>
-      <w:r>
-        <w:t>: ", array);</w:t>
-      </w:r>
-    </w:p>
-    <w:p>
-      <w:pPr>
-        <w:pStyle w:val="afc"/>
-      </w:pPr>
-      <w:r>
-        <w:t xml:space="preserve">        // </w:t>
-      </w:r>
-      <w:proofErr w:type="spellStart"/>
-      <w:r>
-        <w:t>Сортування</w:t>
-      </w:r>
-      <w:proofErr w:type="spellEnd"/>
-      <w:r>
-        <w:t xml:space="preserve"> </w:t>
-      </w:r>
-      <w:proofErr w:type="spellStart"/>
-      <w:r>
-        <w:t>масиву</w:t>
-      </w:r>
-      <w:proofErr w:type="spellEnd"/>
-    </w:p>
-    <w:p>
-      <w:pPr>
-        <w:pStyle w:val="afc"/>
-      </w:pPr>
-      <w:r>
-        <w:t xml:space="preserve">        </w:t>
-      </w:r>
-      <w:proofErr w:type="spellStart"/>
-      <w:proofErr w:type="gramStart"/>
-      <w:r>
-        <w:t>BatcherMSort</w:t>
-      </w:r>
-      <w:proofErr w:type="spellEnd"/>
-      <w:r>
-        <w:t>(</w:t>
-      </w:r>
-      <w:proofErr w:type="gramEnd"/>
-      <w:r>
-        <w:t>array, length);</w:t>
-      </w:r>
-    </w:p>
-    <w:p>
-      <w:pPr>
-        <w:pStyle w:val="afc"/>
-      </w:pPr>
-      <w:r>
-        <w:t xml:space="preserve">        // </w:t>
-      </w:r>
-      <w:proofErr w:type="spellStart"/>
-      <w:r>
-        <w:t>Виведення</w:t>
-      </w:r>
-      <w:proofErr w:type="spellEnd"/>
-      <w:r>
-        <w:t xml:space="preserve"> </w:t>
-      </w:r>
-      <w:proofErr w:type="spellStart"/>
-      <w:r>
-        <w:t>відсортованого</w:t>
-      </w:r>
-      <w:proofErr w:type="spellEnd"/>
-      <w:r>
-        <w:t xml:space="preserve"> </w:t>
-      </w:r>
-      <w:proofErr w:type="spellStart"/>
-      <w:r>
-        <w:t>масиву</w:t>
-      </w:r>
-      <w:proofErr w:type="spellEnd"/>
-    </w:p>
-    <w:p>
-      <w:pPr>
-        <w:pStyle w:val="afc"/>
-      </w:pPr>
-      <w:r>
-        <w:t xml:space="preserve">        </w:t>
-      </w:r>
-      <w:proofErr w:type="spellStart"/>
-      <w:proofErr w:type="gramStart"/>
-      <w:r>
-        <w:t>PrintArr</w:t>
-      </w:r>
-      <w:proofErr w:type="spellEnd"/>
-      <w:r>
-        <w:t>(</w:t>
-      </w:r>
-      <w:proofErr w:type="gramEnd"/>
-      <w:r>
-        <w:t>"</w:t>
-      </w:r>
-      <w:proofErr w:type="spellStart"/>
-      <w:r>
-        <w:t>Відсортований</w:t>
-      </w:r>
-      <w:proofErr w:type="spellEnd"/>
-      <w:r>
-        <w:t xml:space="preserve"> </w:t>
-      </w:r>
-      <w:proofErr w:type="spellStart"/>
-      <w:r>
-        <w:t>масив</w:t>
-      </w:r>
-      <w:proofErr w:type="spellEnd"/>
-      <w:r>
-        <w:t>: ", array);</w:t>
+        <w:t>Console.Write</w:t>
+      </w:r>
+      <w:proofErr w:type="spellEnd"/>
+      <w:r>
+        <w:t>($"{array[</w:t>
+      </w:r>
+      <w:proofErr w:type="spellStart"/>
+      <w:r>
+        <w:t>i</w:t>
+      </w:r>
+      <w:proofErr w:type="spellEnd"/>
+      <w:r>
+        <w:t>]} ");</w:t>
+      </w:r>
+    </w:p>
+    <w:p>
+      <w:pPr>
+        <w:pStyle w:val="afc"/>
+      </w:pPr>
+      <w:r>
+        <w:t xml:space="preserve">        }</w:t>
       </w:r>
     </w:p>
     <w:p>
@@ -3553,28 +5205,15 @@
         <w:pStyle w:val="afc"/>
       </w:pPr>
       <w:r>
-        <w:t xml:space="preserve">    catch (Exception ex) </w:t>
-      </w:r>
-      <w:proofErr w:type="gramStart"/>
-      <w:r>
-        <w:t xml:space="preserve">{ </w:t>
+        <w:t xml:space="preserve">    </w:t>
       </w:r>
       <w:proofErr w:type="spellStart"/>
       <w:r>
         <w:t>Console.WriteLine</w:t>
       </w:r>
       <w:proofErr w:type="spellEnd"/>
-      <w:proofErr w:type="gramEnd"/>
-      <w:r>
-        <w:t>(</w:t>
-      </w:r>
-      <w:proofErr w:type="spellStart"/>
-      <w:r>
-        <w:t>ex.Message</w:t>
-      </w:r>
-      <w:proofErr w:type="spellEnd"/>
-      <w:r>
-        <w:t>); }</w:t>
+      <w:r>
+        <w:t>();</w:t>
       </w:r>
     </w:p>
     <w:p>
@@ -3587,747 +5226,18 @@
     </w:p>
     <w:p>
       <w:pPr>
-        <w:pStyle w:val="afc"/>
-      </w:pPr>
-      <w:r>
-        <w:t xml:space="preserve">void </w:t>
-      </w:r>
-      <w:proofErr w:type="spellStart"/>
-      <w:proofErr w:type="gramStart"/>
-      <w:r>
-        <w:t>PrintArr</w:t>
-      </w:r>
-      <w:proofErr w:type="spellEnd"/>
-      <w:r>
-        <w:t>(</w:t>
-      </w:r>
-      <w:proofErr w:type="gramEnd"/>
-      <w:r>
-        <w:t>string message, int[] array)</w:t>
-      </w:r>
-    </w:p>
-    <w:p>
-      <w:pPr>
-        <w:pStyle w:val="afc"/>
-      </w:pPr>
-      <w:r>
-        <w:t>{</w:t>
-      </w:r>
-    </w:p>
-    <w:p>
-      <w:pPr>
-        <w:pStyle w:val="afc"/>
-      </w:pPr>
-      <w:r>
-        <w:t xml:space="preserve">    </w:t>
-      </w:r>
-      <w:proofErr w:type="spellStart"/>
-      <w:r>
-        <w:t>Console.WriteLine</w:t>
-      </w:r>
-      <w:proofErr w:type="spellEnd"/>
-      <w:r>
-        <w:t>(message);</w:t>
-      </w:r>
-    </w:p>
-    <w:p>
-      <w:pPr>
-        <w:pStyle w:val="afc"/>
-      </w:pPr>
-      <w:r>
-        <w:t xml:space="preserve">    foreach (int </w:t>
-      </w:r>
-      <w:proofErr w:type="spellStart"/>
-      <w:r>
-        <w:t>el</w:t>
-      </w:r>
-      <w:proofErr w:type="spellEnd"/>
-      <w:r>
-        <w:t xml:space="preserve"> in array)</w:t>
-      </w:r>
-    </w:p>
-    <w:p>
-      <w:pPr>
-        <w:pStyle w:val="afc"/>
-      </w:pPr>
-      <w:r>
-        <w:t xml:space="preserve">        </w:t>
-      </w:r>
-      <w:proofErr w:type="spellStart"/>
-      <w:r>
-        <w:t>Console.Write</w:t>
-      </w:r>
-      <w:proofErr w:type="spellEnd"/>
-      <w:r>
-        <w:t>($"{</w:t>
-      </w:r>
-      <w:proofErr w:type="spellStart"/>
-      <w:r>
-        <w:t>el</w:t>
-      </w:r>
-      <w:proofErr w:type="spellEnd"/>
-      <w:r>
-        <w:t>} ");</w:t>
-      </w:r>
-    </w:p>
-    <w:p>
-      <w:pPr>
-        <w:pStyle w:val="afc"/>
-      </w:pPr>
-      <w:r>
-        <w:t xml:space="preserve">    </w:t>
-      </w:r>
-      <w:proofErr w:type="spellStart"/>
-      <w:r>
-        <w:t>Console.WriteLine</w:t>
-      </w:r>
-      <w:proofErr w:type="spellEnd"/>
-      <w:r>
-        <w:t>();</w:t>
-      </w:r>
-    </w:p>
-    <w:p>
-      <w:pPr>
-        <w:pStyle w:val="afc"/>
-      </w:pPr>
-      <w:r>
-        <w:t>}</w:t>
-      </w:r>
-    </w:p>
-    <w:p>
-      <w:pPr>
-        <w:pStyle w:val="afc"/>
-      </w:pPr>
-      <w:r>
-        <w:t xml:space="preserve">static </w:t>
-      </w:r>
-      <w:proofErr w:type="gramStart"/>
-      <w:r>
-        <w:t>int[</w:t>
-      </w:r>
-      <w:proofErr w:type="gramEnd"/>
-      <w:r>
-        <w:t xml:space="preserve">] </w:t>
-      </w:r>
-      <w:proofErr w:type="spellStart"/>
-      <w:r>
-        <w:t>GenerateRandomArray</w:t>
-      </w:r>
-      <w:proofErr w:type="spellEnd"/>
-      <w:r>
-        <w:t>(int length)</w:t>
-      </w:r>
-    </w:p>
-    <w:p>
-      <w:pPr>
-        <w:pStyle w:val="afc"/>
-      </w:pPr>
-      <w:r>
-        <w:t>{</w:t>
-      </w:r>
-    </w:p>
-    <w:p>
-      <w:pPr>
-        <w:pStyle w:val="afc"/>
-      </w:pPr>
-      <w:r>
-        <w:t xml:space="preserve">    Random </w:t>
-      </w:r>
-      <w:proofErr w:type="spellStart"/>
-      <w:r>
-        <w:t>random</w:t>
-      </w:r>
-      <w:proofErr w:type="spellEnd"/>
-      <w:r>
-        <w:t xml:space="preserve"> = new </w:t>
-      </w:r>
-      <w:proofErr w:type="gramStart"/>
-      <w:r>
-        <w:t>Random(</w:t>
-      </w:r>
-      <w:proofErr w:type="gramEnd"/>
-      <w:r>
-        <w:t>);</w:t>
-      </w:r>
-    </w:p>
-    <w:p>
-      <w:pPr>
-        <w:pStyle w:val="afc"/>
-      </w:pPr>
-      <w:r>
-        <w:t xml:space="preserve">    </w:t>
-      </w:r>
-      <w:proofErr w:type="gramStart"/>
-      <w:r>
-        <w:t>int[</w:t>
-      </w:r>
-      <w:proofErr w:type="gramEnd"/>
-      <w:r>
-        <w:t>] array = new int[length];</w:t>
-      </w:r>
-    </w:p>
-    <w:p>
-      <w:pPr>
-        <w:pStyle w:val="afc"/>
-      </w:pPr>
-      <w:r>
-        <w:t xml:space="preserve">    for (int </w:t>
-      </w:r>
-      <w:proofErr w:type="spellStart"/>
-      <w:r>
-        <w:t>i</w:t>
-      </w:r>
-      <w:proofErr w:type="spellEnd"/>
-      <w:r>
-        <w:t xml:space="preserve"> = 0; </w:t>
-      </w:r>
-      <w:proofErr w:type="spellStart"/>
-      <w:r>
-        <w:t>i</w:t>
-      </w:r>
-      <w:proofErr w:type="spellEnd"/>
-      <w:r>
-        <w:t xml:space="preserve"> &lt; length; </w:t>
-      </w:r>
-      <w:proofErr w:type="spellStart"/>
-      <w:r>
-        <w:t>i</w:t>
-      </w:r>
-      <w:proofErr w:type="spellEnd"/>
-      <w:r>
-        <w:t>++)</w:t>
-      </w:r>
-    </w:p>
-    <w:p>
-      <w:pPr>
-        <w:pStyle w:val="afc"/>
-      </w:pPr>
-      <w:r>
-        <w:t xml:space="preserve">        array[</w:t>
-      </w:r>
-      <w:proofErr w:type="spellStart"/>
-      <w:r>
-        <w:t>i</w:t>
-      </w:r>
-      <w:proofErr w:type="spellEnd"/>
-      <w:r>
-        <w:t xml:space="preserve">] = </w:t>
-      </w:r>
-      <w:proofErr w:type="spellStart"/>
-      <w:proofErr w:type="gramStart"/>
-      <w:r>
-        <w:t>random.Next</w:t>
-      </w:r>
-      <w:proofErr w:type="spellEnd"/>
-      <w:proofErr w:type="gramEnd"/>
-      <w:r>
-        <w:t xml:space="preserve">(1000); // </w:t>
-      </w:r>
-      <w:proofErr w:type="spellStart"/>
-      <w:r>
-        <w:t>Генеруємо</w:t>
-      </w:r>
-      <w:proofErr w:type="spellEnd"/>
-      <w:r>
-        <w:t xml:space="preserve"> </w:t>
-      </w:r>
-      <w:proofErr w:type="spellStart"/>
-      <w:r>
-        <w:t>випадкові</w:t>
-      </w:r>
-      <w:proofErr w:type="spellEnd"/>
-      <w:r>
-        <w:t xml:space="preserve"> </w:t>
-      </w:r>
-      <w:proofErr w:type="spellStart"/>
-      <w:r>
-        <w:t>числа</w:t>
-      </w:r>
-      <w:proofErr w:type="spellEnd"/>
-      <w:r>
-        <w:t xml:space="preserve"> в </w:t>
-      </w:r>
-      <w:proofErr w:type="spellStart"/>
-      <w:r>
-        <w:t>діапазоні</w:t>
-      </w:r>
-      <w:proofErr w:type="spellEnd"/>
-      <w:r>
-        <w:t xml:space="preserve"> [0, 10</w:t>
-      </w:r>
-      <w:r>
-        <w:rPr>
-          <w:lang w:val="uk-UA"/>
-        </w:rPr>
-        <w:t>0</w:t>
-      </w:r>
-      <w:r>
-        <w:t>0)</w:t>
-      </w:r>
-    </w:p>
-    <w:p>
-      <w:pPr>
-        <w:pStyle w:val="afc"/>
-      </w:pPr>
-      <w:r>
-        <w:t xml:space="preserve">    return array;</w:t>
-      </w:r>
-    </w:p>
-    <w:p>
-      <w:pPr>
-        <w:pStyle w:val="afc"/>
-      </w:pPr>
-      <w:r>
-        <w:t>}</w:t>
-      </w:r>
-    </w:p>
-    <w:p>
-      <w:pPr>
-        <w:pStyle w:val="afc"/>
-      </w:pPr>
-    </w:p>
-    <w:p>
-      <w:pPr>
-        <w:pStyle w:val="afc"/>
-      </w:pPr>
-      <w:r>
-        <w:t xml:space="preserve">void </w:t>
-      </w:r>
-      <w:proofErr w:type="spellStart"/>
-      <w:r>
-        <w:t>BatcherMSort</w:t>
-      </w:r>
-      <w:proofErr w:type="spellEnd"/>
-      <w:r>
-        <w:t>(</w:t>
-      </w:r>
-      <w:proofErr w:type="gramStart"/>
-      <w:r>
-        <w:t>int[</w:t>
-      </w:r>
-      <w:proofErr w:type="gramEnd"/>
-      <w:r>
-        <w:t>] array, int length)</w:t>
-      </w:r>
-    </w:p>
-    <w:p>
-      <w:pPr>
-        <w:pStyle w:val="afc"/>
-      </w:pPr>
-      <w:r>
-        <w:t>{</w:t>
-      </w:r>
-    </w:p>
-    <w:p>
-      <w:pPr>
-        <w:pStyle w:val="afc"/>
-      </w:pPr>
-      <w:r>
-        <w:t xml:space="preserve">    int t = -1;</w:t>
-      </w:r>
-    </w:p>
-    <w:p>
-      <w:pPr>
-        <w:pStyle w:val="afc"/>
-      </w:pPr>
-      <w:r>
-        <w:t xml:space="preserve">    int </w:t>
-      </w:r>
-      <w:proofErr w:type="spellStart"/>
-      <w:r>
-        <w:t>tempLength</w:t>
-      </w:r>
-      <w:proofErr w:type="spellEnd"/>
-      <w:r>
-        <w:t xml:space="preserve"> = length;</w:t>
-      </w:r>
-    </w:p>
-    <w:p>
-      <w:pPr>
-        <w:pStyle w:val="afc"/>
-      </w:pPr>
-      <w:r>
-        <w:t xml:space="preserve">    while (</w:t>
-      </w:r>
-      <w:proofErr w:type="spellStart"/>
-      <w:r>
-        <w:t>tempLength</w:t>
-      </w:r>
-      <w:proofErr w:type="spellEnd"/>
-      <w:r>
-        <w:t xml:space="preserve"> &gt; 0)</w:t>
-      </w:r>
-    </w:p>
-    <w:p>
-      <w:pPr>
-        <w:pStyle w:val="afc"/>
-      </w:pPr>
-      <w:r>
-        <w:t xml:space="preserve">    {</w:t>
-      </w:r>
-    </w:p>
-    <w:p>
-      <w:pPr>
-        <w:pStyle w:val="afc"/>
-      </w:pPr>
-      <w:r>
-        <w:t xml:space="preserve">        </w:t>
-      </w:r>
-      <w:proofErr w:type="spellStart"/>
-      <w:r>
-        <w:t>tempLength</w:t>
-      </w:r>
-      <w:proofErr w:type="spellEnd"/>
-      <w:r>
-        <w:t xml:space="preserve"> &gt;&gt;= 1;</w:t>
-      </w:r>
-    </w:p>
-    <w:p>
-      <w:pPr>
-        <w:pStyle w:val="afc"/>
-      </w:pPr>
-      <w:r>
-        <w:t xml:space="preserve">        ++t;</w:t>
-      </w:r>
-    </w:p>
-    <w:p>
-      <w:pPr>
-        <w:pStyle w:val="afc"/>
-      </w:pPr>
-      <w:r>
-        <w:t xml:space="preserve">    }</w:t>
-      </w:r>
-    </w:p>
-    <w:p>
-      <w:pPr>
-        <w:pStyle w:val="afc"/>
-      </w:pPr>
-      <w:r>
-        <w:t xml:space="preserve">    int p0 = 1 &lt;&lt; t;</w:t>
-      </w:r>
-    </w:p>
-    <w:p>
-      <w:pPr>
-        <w:pStyle w:val="afc"/>
-      </w:pPr>
-      <w:r>
-        <w:t xml:space="preserve">    int p = p0;</w:t>
-      </w:r>
-    </w:p>
-    <w:p>
-      <w:pPr>
-        <w:pStyle w:val="afc"/>
-      </w:pPr>
-      <w:r>
-        <w:t xml:space="preserve">    do</w:t>
-      </w:r>
-    </w:p>
-    <w:p>
-      <w:pPr>
-        <w:pStyle w:val="afc"/>
-      </w:pPr>
-      <w:r>
-        <w:t xml:space="preserve">    {</w:t>
-      </w:r>
-    </w:p>
-    <w:p>
-      <w:pPr>
-        <w:pStyle w:val="afc"/>
-      </w:pPr>
-      <w:r>
-        <w:t xml:space="preserve">        int q = p0;</w:t>
-      </w:r>
-    </w:p>
-    <w:p>
-      <w:pPr>
-        <w:pStyle w:val="afc"/>
-      </w:pPr>
-      <w:r>
-        <w:t xml:space="preserve">        int r = 0;</w:t>
-      </w:r>
-    </w:p>
-    <w:p>
-      <w:pPr>
-        <w:pStyle w:val="afc"/>
+        <w:spacing w:after="160" w:line="259" w:lineRule="auto"/>
+      </w:pPr>
+      <w:r>
+        <w:br w:type="page"/>
+      </w:r>
+    </w:p>
+    <w:p>
+      <w:pPr>
+        <w:pStyle w:val="af7"/>
       </w:pPr>
       <w:r>
         <w:lastRenderedPageBreak/>
-        <w:t xml:space="preserve">        int d = p;</w:t>
-      </w:r>
-    </w:p>
-    <w:p>
-      <w:pPr>
-        <w:pStyle w:val="afc"/>
-      </w:pPr>
-      <w:r>
-        <w:t xml:space="preserve">        while (r == 0 || </w:t>
-      </w:r>
-      <w:proofErr w:type="gramStart"/>
-      <w:r>
-        <w:t>q !</w:t>
-      </w:r>
-      <w:proofErr w:type="gramEnd"/>
-      <w:r>
-        <w:t>= p)</w:t>
-      </w:r>
-    </w:p>
-    <w:p>
-      <w:pPr>
-        <w:pStyle w:val="afc"/>
-      </w:pPr>
-      <w:r>
-        <w:t xml:space="preserve">        {</w:t>
-      </w:r>
-    </w:p>
-    <w:p>
-      <w:pPr>
-        <w:pStyle w:val="afc"/>
-      </w:pPr>
-      <w:r>
-        <w:t xml:space="preserve">            if (</w:t>
-      </w:r>
-      <w:proofErr w:type="gramStart"/>
-      <w:r>
-        <w:t>r !</w:t>
-      </w:r>
-      <w:proofErr w:type="gramEnd"/>
-      <w:r>
-        <w:t>= 0)</w:t>
-      </w:r>
-    </w:p>
-    <w:p>
-      <w:pPr>
-        <w:pStyle w:val="afc"/>
-      </w:pPr>
-      <w:r>
-        <w:t xml:space="preserve">            {</w:t>
-      </w:r>
-    </w:p>
-    <w:p>
-      <w:pPr>
-        <w:pStyle w:val="afc"/>
-      </w:pPr>
-      <w:r>
-        <w:t xml:space="preserve">                d = q - p;</w:t>
-      </w:r>
-    </w:p>
-    <w:p>
-      <w:pPr>
-        <w:pStyle w:val="afc"/>
-      </w:pPr>
-      <w:r>
-        <w:t xml:space="preserve">                q &gt;&gt;= 1;</w:t>
-      </w:r>
-    </w:p>
-    <w:p>
-      <w:pPr>
-        <w:pStyle w:val="afc"/>
-      </w:pPr>
-      <w:r>
-        <w:t xml:space="preserve">            }</w:t>
-      </w:r>
-    </w:p>
-    <w:p>
-      <w:pPr>
-        <w:pStyle w:val="afc"/>
-      </w:pPr>
-      <w:r>
-        <w:t xml:space="preserve">            for (int </w:t>
-      </w:r>
-      <w:proofErr w:type="spellStart"/>
-      <w:r>
-        <w:t>i</w:t>
-      </w:r>
-      <w:proofErr w:type="spellEnd"/>
-      <w:r>
-        <w:t xml:space="preserve"> = 0; </w:t>
-      </w:r>
-      <w:proofErr w:type="spellStart"/>
-      <w:r>
-        <w:t>i</w:t>
-      </w:r>
-      <w:proofErr w:type="spellEnd"/>
-      <w:r>
-        <w:t xml:space="preserve"> &lt; length - d; ++</w:t>
-      </w:r>
-      <w:proofErr w:type="spellStart"/>
-      <w:r>
-        <w:t>i</w:t>
-      </w:r>
-      <w:proofErr w:type="spellEnd"/>
-      <w:r>
-        <w:t>)</w:t>
-      </w:r>
-    </w:p>
-    <w:p>
-      <w:pPr>
-        <w:pStyle w:val="afc"/>
-      </w:pPr>
-      <w:r>
-        <w:t xml:space="preserve">            {</w:t>
-      </w:r>
-    </w:p>
-    <w:p>
-      <w:pPr>
-        <w:pStyle w:val="afc"/>
-      </w:pPr>
-      <w:r>
-        <w:t xml:space="preserve">                if (((</w:t>
-      </w:r>
-      <w:proofErr w:type="spellStart"/>
-      <w:r>
-        <w:t>i</w:t>
-      </w:r>
-      <w:proofErr w:type="spellEnd"/>
-      <w:r>
-        <w:t xml:space="preserve"> &amp; p) == r) &amp;&amp; array[</w:t>
-      </w:r>
-      <w:proofErr w:type="spellStart"/>
-      <w:r>
-        <w:t>i</w:t>
-      </w:r>
-      <w:proofErr w:type="spellEnd"/>
-      <w:r>
-        <w:t xml:space="preserve">] &gt; </w:t>
-      </w:r>
-      <w:proofErr w:type="gramStart"/>
-      <w:r>
-        <w:t>array[</w:t>
-      </w:r>
-      <w:proofErr w:type="spellStart"/>
-      <w:proofErr w:type="gramEnd"/>
-      <w:r>
-        <w:t>i</w:t>
-      </w:r>
-      <w:proofErr w:type="spellEnd"/>
-      <w:r>
-        <w:t xml:space="preserve"> + d])</w:t>
-      </w:r>
-    </w:p>
-    <w:p>
-      <w:pPr>
-        <w:pStyle w:val="afc"/>
-      </w:pPr>
-      <w:r>
-        <w:t xml:space="preserve">                {</w:t>
-      </w:r>
-    </w:p>
-    <w:p>
-      <w:pPr>
-        <w:pStyle w:val="afc"/>
-      </w:pPr>
-      <w:r>
-        <w:t xml:space="preserve">                    int swap = array[</w:t>
-      </w:r>
-      <w:proofErr w:type="spellStart"/>
-      <w:r>
-        <w:t>i</w:t>
-      </w:r>
-      <w:proofErr w:type="spellEnd"/>
-      <w:r>
-        <w:t>];</w:t>
-      </w:r>
-    </w:p>
-    <w:p>
-      <w:pPr>
-        <w:pStyle w:val="afc"/>
-      </w:pPr>
-      <w:r>
-        <w:t xml:space="preserve">                    array[</w:t>
-      </w:r>
-      <w:proofErr w:type="spellStart"/>
-      <w:r>
-        <w:t>i</w:t>
-      </w:r>
-      <w:proofErr w:type="spellEnd"/>
-      <w:r>
-        <w:t xml:space="preserve">] = </w:t>
-      </w:r>
-      <w:proofErr w:type="gramStart"/>
-      <w:r>
-        <w:t>array[</w:t>
-      </w:r>
-      <w:proofErr w:type="spellStart"/>
-      <w:proofErr w:type="gramEnd"/>
-      <w:r>
-        <w:t>i</w:t>
-      </w:r>
-      <w:proofErr w:type="spellEnd"/>
-      <w:r>
-        <w:t xml:space="preserve"> + d];</w:t>
-      </w:r>
-    </w:p>
-    <w:p>
-      <w:pPr>
-        <w:pStyle w:val="afc"/>
-      </w:pPr>
-      <w:r>
-        <w:t xml:space="preserve">                    </w:t>
-      </w:r>
-      <w:proofErr w:type="gramStart"/>
-      <w:r>
-        <w:t>array[</w:t>
-      </w:r>
-      <w:proofErr w:type="spellStart"/>
-      <w:proofErr w:type="gramEnd"/>
-      <w:r>
-        <w:t>i</w:t>
-      </w:r>
-      <w:proofErr w:type="spellEnd"/>
-      <w:r>
-        <w:t xml:space="preserve"> + d] = swap;</w:t>
-      </w:r>
-    </w:p>
-    <w:p>
-      <w:pPr>
-        <w:pStyle w:val="afc"/>
-      </w:pPr>
-      <w:r>
-        <w:t xml:space="preserve">                }</w:t>
-      </w:r>
-    </w:p>
-    <w:p>
-      <w:pPr>
-        <w:pStyle w:val="afc"/>
-      </w:pPr>
-      <w:r>
-        <w:t xml:space="preserve">            }</w:t>
-      </w:r>
-    </w:p>
-    <w:p>
-      <w:pPr>
-        <w:pStyle w:val="afc"/>
-      </w:pPr>
-      <w:r>
-        <w:t xml:space="preserve">            r = p;</w:t>
-      </w:r>
-    </w:p>
-    <w:p>
-      <w:pPr>
-        <w:pStyle w:val="afc"/>
-      </w:pPr>
-      <w:r>
-        <w:t xml:space="preserve">        }</w:t>
-      </w:r>
-    </w:p>
-    <w:p>
-      <w:pPr>
-        <w:pStyle w:val="afc"/>
-      </w:pPr>
-      <w:r>
-        <w:t xml:space="preserve">        p &gt;&gt;= 1;} while (p &gt; 0);}</w:t>
-      </w:r>
-    </w:p>
-    <w:p>
-      <w:pPr>
-        <w:pStyle w:val="af5"/>
-      </w:pPr>
-    </w:p>
-    <w:p>
-      <w:pPr>
-        <w:pStyle w:val="af7"/>
-      </w:pPr>
-      <w:r>
         <w:t>Е</w:t>
       </w:r>
       <w:r>
@@ -4693,16 +5603,17 @@
       <w:r>
         <w:t>робота з мінімальним масивом</w:t>
       </w:r>
-      <w:r>
-        <w:br w:type="page"/>
-      </w:r>
+    </w:p>
+    <w:p>
+      <w:pPr>
+        <w:pStyle w:val="af9"/>
+      </w:pPr>
     </w:p>
     <w:p>
       <w:pPr>
         <w:pStyle w:val="af5"/>
       </w:pPr>
       <w:r>
-        <w:lastRenderedPageBreak/>
         <w:t>Сортування масиву з</w:t>
       </w:r>
       <w:r>

</xml_diff>